<commit_message>
Final Update with all the User Manual, Video and Reports
</commit_message>
<xml_diff>
--- a/ICT1002-Report.docx
+++ b/ICT1002-Report.docx
@@ -90,25 +90,7 @@
           <w:szCs w:val="16"/>
           <w:lang w:val="en-SG"/>
         </w:rPr>
-        <w:t xml:space="preserve">,  </w:t>
-      </w:r>
-      <w:proofErr w:type="spellStart"/>
-      <w:r>
-        <w:rPr>
-          <w:sz w:val="16"/>
-          <w:szCs w:val="16"/>
-          <w:lang w:val="en-SG"/>
-        </w:rPr>
-        <w:t>Png</w:t>
-      </w:r>
-      <w:proofErr w:type="spellEnd"/>
-      <w:r>
-        <w:rPr>
-          <w:sz w:val="16"/>
-          <w:szCs w:val="16"/>
-          <w:lang w:val="en-SG"/>
-        </w:rPr>
-        <w:t xml:space="preserve"> Bao Huan</w:t>
+        <w:t>,  Png Bao Huan</w:t>
       </w:r>
       <w:r>
         <w:rPr>
@@ -125,25 +107,7 @@
           <w:szCs w:val="16"/>
           <w:lang w:val="en-SG"/>
         </w:rPr>
-        <w:t xml:space="preserve">,  Seah </w:t>
-      </w:r>
-      <w:proofErr w:type="spellStart"/>
-      <w:r>
-        <w:rPr>
-          <w:sz w:val="16"/>
-          <w:szCs w:val="16"/>
-          <w:lang w:val="en-SG"/>
-        </w:rPr>
-        <w:t>Su</w:t>
-      </w:r>
-      <w:proofErr w:type="spellEnd"/>
-      <w:r>
-        <w:rPr>
-          <w:sz w:val="16"/>
-          <w:szCs w:val="16"/>
-          <w:lang w:val="en-SG"/>
-        </w:rPr>
-        <w:t xml:space="preserve"> Qin</w:t>
+        <w:t>,  Seah Su Qin</w:t>
       </w:r>
       <w:r>
         <w:rPr>
@@ -214,25 +178,7 @@
           <w:szCs w:val="16"/>
           <w:lang w:val="en-SG"/>
         </w:rPr>
-        <w:t xml:space="preserve">Singapore Institute </w:t>
-      </w:r>
-      <w:proofErr w:type="gramStart"/>
-      <w:r>
-        <w:rPr>
-          <w:sz w:val="16"/>
-          <w:szCs w:val="16"/>
-          <w:lang w:val="en-SG"/>
-        </w:rPr>
-        <w:t>Of</w:t>
-      </w:r>
-      <w:proofErr w:type="gramEnd"/>
-      <w:r>
-        <w:rPr>
-          <w:sz w:val="16"/>
-          <w:szCs w:val="16"/>
-          <w:lang w:val="en-SG"/>
-        </w:rPr>
-        <w:t xml:space="preserve"> Technology</w:t>
+        <w:t>Singapore Institute Of Technology</w:t>
       </w:r>
       <w:r>
         <w:rPr>
@@ -486,54 +432,7 @@
           <w:szCs w:val="18"/>
           <w:lang w:val="en-SG"/>
         </w:rPr>
-        <w:t>—This pa</w:t>
-      </w:r>
-      <w:r>
-        <w:rPr>
-          <w:b/>
-          <w:sz w:val="18"/>
-          <w:szCs w:val="18"/>
-          <w:lang w:val="en-SG"/>
-        </w:rPr>
-        <w:t xml:space="preserve">per describes our group's first experience in Python Programming to develop a program using open-source libraries such as Pandas, and </w:t>
-      </w:r>
-      <w:proofErr w:type="spellStart"/>
-      <w:r>
-        <w:rPr>
-          <w:b/>
-          <w:sz w:val="18"/>
-          <w:szCs w:val="18"/>
-          <w:lang w:val="en-SG"/>
-        </w:rPr>
-        <w:t>MatLibPlot</w:t>
-      </w:r>
-      <w:proofErr w:type="spellEnd"/>
-      <w:r>
-        <w:rPr>
-          <w:b/>
-          <w:sz w:val="18"/>
-          <w:szCs w:val="18"/>
-          <w:lang w:val="en-SG"/>
-        </w:rPr>
-        <w:t xml:space="preserve"> etc. The project focuses on implementing a program for users to better understand the situation of Covid-19 in </w:t>
-      </w:r>
-      <w:r>
-        <w:rPr>
-          <w:b/>
-          <w:sz w:val="18"/>
-          <w:szCs w:val="18"/>
-          <w:lang w:val="en-SG"/>
-        </w:rPr>
-        <w:t>Singapore. Our approach used to develop the program was the waterfall methodology. Our major findings would be that there is a lot of data available on the internet but there isn't one platform where users are able to view Covid-19 data trends and statisti</w:t>
-      </w:r>
-      <w:r>
-        <w:rPr>
-          <w:b/>
-          <w:sz w:val="18"/>
-          <w:szCs w:val="18"/>
-          <w:lang w:val="en-SG"/>
-        </w:rPr>
-        <w:t>cs.</w:t>
+        <w:t>—This paper describes our group's first experience in Python Programming to develop a program using open-source libraries such as Pandas, and MatLibPlot etc. The project focuses on implementing a program for users to better understand the situation of Covid-19 in Singapore. Our approach used to develop the program was the waterfall methodology. Our major findings would be that there is a lot of data available on the internet but there isn't one platform where users are able to view Covid-19 data trends and statistics.</w:t>
       </w:r>
     </w:p>
     <w:p>
@@ -568,7 +467,6 @@
         </w:rPr>
         <w:t xml:space="preserve">Covid-19, Datasets, Pandas, </w:t>
       </w:r>
-      <w:proofErr w:type="spellStart"/>
       <w:r>
         <w:rPr>
           <w:b/>
@@ -576,9 +474,8 @@
           <w:szCs w:val="18"/>
           <w:lang w:val="en-SG"/>
         </w:rPr>
-        <w:t>MatLibPlot</w:t>
-      </w:r>
-      <w:proofErr w:type="spellEnd"/>
+        <w:t>Plotly</w:t>
+      </w:r>
       <w:r>
         <w:rPr>
           <w:b/>
@@ -646,15 +543,7 @@
           <w:szCs w:val="20"/>
           <w:lang w:val="en-SG"/>
         </w:rPr>
-        <w:t xml:space="preserve"> better understand the current situation of Covid-19 through the different datasets loaded int</w:t>
-      </w:r>
-      <w:r>
-        <w:rPr>
-          <w:sz w:val="20"/>
-          <w:szCs w:val="20"/>
-          <w:lang w:val="en-SG"/>
-        </w:rPr>
-        <w:t>o the program. Users are also able to see the changes in data through the statistical graph and have the option to export those data.</w:t>
+        <w:t xml:space="preserve"> better understand the current situation of Covid-19 through the different datasets loaded into the program. Users are also able to see the changes in data through the statistical graph and have the option to export those data.</w:t>
       </w:r>
     </w:p>
     <w:p>
@@ -811,15 +700,7 @@
           <w:szCs w:val="20"/>
           <w:lang w:val="en-SG"/>
         </w:rPr>
-        <w:t>Can users see statistical informati</w:t>
-      </w:r>
-      <w:r>
-        <w:rPr>
-          <w:sz w:val="20"/>
-          <w:szCs w:val="20"/>
-          <w:lang w:val="en-SG"/>
-        </w:rPr>
-        <w:t>on obtained from the dataset?</w:t>
+        <w:t>Can users see statistical information obtained from the dataset?</w:t>
       </w:r>
     </w:p>
     <w:p>
@@ -1153,15 +1034,7 @@
           <w:szCs w:val="20"/>
           <w:lang w:val="en-SG"/>
         </w:rPr>
-        <w:t>statistical data of their choice and export rele</w:t>
-      </w:r>
-      <w:r>
-        <w:rPr>
-          <w:sz w:val="20"/>
-          <w:szCs w:val="20"/>
-          <w:lang w:val="en-SG"/>
-        </w:rPr>
-        <w:t>vant information.</w:t>
+        <w:t>statistical data of their choice and export relevant information.</w:t>
       </w:r>
     </w:p>
     <w:p>
@@ -1229,15 +1102,7 @@
           <w:szCs w:val="20"/>
           <w:lang w:val="en-SG"/>
         </w:rPr>
-        <w:t>Gov.sg digital channels for covid-19 updates. As stated in [1] through WhatsApp users will be able to receive daily updates on the current Covid-19 situation (Fig .1). It addresses the problem as it fil</w:t>
-      </w:r>
-      <w:r>
-        <w:rPr>
-          <w:sz w:val="20"/>
-          <w:szCs w:val="20"/>
-          <w:lang w:val="en-SG"/>
-        </w:rPr>
-        <w:t>ters out data and sends only the important information to customers.</w:t>
+        <w:t>Gov.sg digital channels for covid-19 updates. As stated in [1] through WhatsApp users will be able to receive daily updates on the current Covid-19 situation (Fig .1). It addresses the problem as it filters out data and sends only the important information to customers.</w:t>
       </w:r>
     </w:p>
     <w:p>
@@ -1367,15 +1232,7 @@
           <w:szCs w:val="20"/>
           <w:lang w:val="en-SG"/>
         </w:rPr>
-        <w:t xml:space="preserve"> differs in a way where we are able to view all the different data available and get an overview of how the situation is. Where</w:t>
-      </w:r>
-      <w:r>
-        <w:rPr>
-          <w:sz w:val="20"/>
-          <w:szCs w:val="20"/>
-          <w:lang w:val="en-SG"/>
-        </w:rPr>
-        <w:t>as for the gov.sg we can only view daily information of the situation.</w:t>
+        <w:t xml:space="preserve"> differs in a way where we are able to view all the different data available and get an overview of how the situation is. Whereas for the gov.sg we can only view daily information of the situation.</w:t>
       </w:r>
     </w:p>
     <w:p>
@@ -1451,16 +1308,7 @@
           <w:highlight w:val="white"/>
           <w:lang w:val="en-SG"/>
         </w:rPr>
-        <w:t>anonymized proximity information using Bluetooth [2]. They are also able to see if they have any possible exposure wit</w:t>
-      </w:r>
-      <w:r>
-        <w:rPr>
-          <w:sz w:val="20"/>
-          <w:szCs w:val="20"/>
-          <w:highlight w:val="white"/>
-          <w:lang w:val="en-SG"/>
-        </w:rPr>
-        <w:t xml:space="preserve">h Covid-19 through the </w:t>
+        <w:t xml:space="preserve">anonymized proximity information using Bluetooth [2]. They are also able to see if they have any possible exposure with Covid-19 through the </w:t>
       </w:r>
       <w:r>
         <w:rPr>
@@ -1603,15 +1451,7 @@
           <w:szCs w:val="20"/>
           <w:lang w:val="en-SG"/>
         </w:rPr>
-        <w:t>TraceTogether differs in a way where it's more directed at a certain user providing information relevant to the user while our app focuses on the general covid-19 si</w:t>
-      </w:r>
-      <w:r>
-        <w:rPr>
-          <w:sz w:val="20"/>
-          <w:szCs w:val="20"/>
-          <w:lang w:val="en-SG"/>
-        </w:rPr>
-        <w:t>tuation providing the different relevant data gathered in Singapore.</w:t>
+        <w:t>TraceTogether differs in a way where it's more directed at a certain user providing information relevant to the user while our app focuses on the general covid-19 situation providing the different relevant data gathered in Singapore.</w:t>
       </w:r>
     </w:p>
     <w:p>
@@ -1667,23 +1507,7 @@
           <w:szCs w:val="20"/>
           <w:lang w:val="en-SG"/>
         </w:rPr>
-        <w:t>The government has a Situation Report website that also tracks key indexes that are of relevance to the public such as the number of Total Cases and Activ</w:t>
-      </w:r>
-      <w:r>
-        <w:rPr>
-          <w:sz w:val="20"/>
-          <w:szCs w:val="20"/>
-          <w:lang w:val="en-SG"/>
-        </w:rPr>
-        <w:t>e Cases currently and they do not show the previous day's figures on the site. Thus, the project’s application would be to allow users to see the trend of these numbers using the help of graphs, and to compare the difference with the data gathered in the p</w:t>
-      </w:r>
-      <w:r>
-        <w:rPr>
-          <w:sz w:val="20"/>
-          <w:szCs w:val="20"/>
-          <w:lang w:val="en-SG"/>
-        </w:rPr>
-        <w:t>ast days.</w:t>
+        <w:t>The government has a Situation Report website that also tracks key indexes that are of relevance to the public such as the number of Total Cases and Active Cases currently and they do not show the previous day's figures on the site. Thus, the project’s application would be to allow users to see the trend of these numbers using the help of graphs, and to compare the difference with the data gathered in the past days.</w:t>
       </w:r>
     </w:p>
     <w:p>
@@ -2328,15 +2152,7 @@
                 <w:szCs w:val="16"/>
                 <w:lang w:val="en-SG"/>
               </w:rPr>
-              <w:t xml:space="preserve">Users can search and filter through the dataset through the search function. Users first enter what they want to search into the input text box </w:t>
-            </w:r>
-            <w:r>
-              <w:rPr>
-                <w:sz w:val="16"/>
-                <w:szCs w:val="16"/>
-                <w:lang w:val="en-SG"/>
-              </w:rPr>
-              <w:t>and select the column checkbox of the respective column they want to search in.</w:t>
+              <w:t>Users can search and filter through the dataset through the search function. Users first enter what they want to search into the input text box and select the column checkbox of the respective column they want to search in.</w:t>
             </w:r>
           </w:p>
         </w:tc>
@@ -2419,15 +2235,7 @@
                 <w:szCs w:val="16"/>
                 <w:lang w:val="en-SG"/>
               </w:rPr>
-              <w:t>Users are able to visualize the data through the different function buttons. Users can check the check box to set the x and y-axis. Then select t</w:t>
-            </w:r>
-            <w:r>
-              <w:rPr>
-                <w:sz w:val="16"/>
-                <w:szCs w:val="16"/>
-                <w:lang w:val="en-SG"/>
-              </w:rPr>
-              <w:t xml:space="preserve">he graph that he/she would like to view. </w:t>
+              <w:t xml:space="preserve">Users are able to visualize the data through the different function buttons. Users can check the check box to set the x and y-axis. Then select the graph that he/she would like to view. </w:t>
             </w:r>
           </w:p>
         </w:tc>
@@ -2541,20 +2349,8 @@
           <w:szCs w:val="20"/>
           <w:lang w:val="en-SG"/>
         </w:rPr>
-        <w:t>Data-</w:t>
-      </w:r>
-      <w:proofErr w:type="spellStart"/>
-      <w:r>
-        <w:rPr>
-          <w:rFonts w:ascii="Times New Roman" w:hAnsi="Times New Roman" w:cs="Times New Roman"/>
-          <w:b w:val="0"/>
-          <w:sz w:val="20"/>
-          <w:szCs w:val="20"/>
-          <w:lang w:val="en-SG"/>
-        </w:rPr>
-        <w:t>Preprocessing</w:t>
-      </w:r>
-      <w:proofErr w:type="spellEnd"/>
+        <w:t>Data-Preprocessing</w:t>
+      </w:r>
     </w:p>
     <w:p>
       <w:pPr>
@@ -2572,15 +2368,7 @@
           <w:szCs w:val="20"/>
           <w:lang w:val="en-SG"/>
         </w:rPr>
-        <w:t>First, raw data must be obtained from the dataset. Then the columns which are essential for our program are identified. The key columns are essential in highlighting new statistics by manipulating the data within different columns to get new sets of column</w:t>
-      </w:r>
-      <w:r>
-        <w:rPr>
-          <w:sz w:val="20"/>
-          <w:szCs w:val="20"/>
-          <w:lang w:val="en-SG"/>
-        </w:rPr>
-        <w:t xml:space="preserve">s. The initial columns identified were, </w:t>
+        <w:t xml:space="preserve">First, raw data must be obtained from the dataset. Then the columns which are essential for our program are identified. The key columns are essential in highlighting new statistics by manipulating the data within different columns to get new sets of columns. The initial columns identified were, </w:t>
       </w:r>
       <w:r>
         <w:rPr>
@@ -2620,15 +2408,7 @@
           <w:szCs w:val="20"/>
           <w:lang w:val="en-SG"/>
         </w:rPr>
-        <w:t>After identifying key columns that are to be used. The data in the columns need to be cleaned and be removed of ‘dirty’ data that is within it. Such ‘dirty’ data includes blank rows at the end of excel files or CSV files. Instead of being truncated, Python</w:t>
-      </w:r>
-      <w:r>
-        <w:rPr>
-          <w:sz w:val="20"/>
-          <w:szCs w:val="20"/>
-          <w:lang w:val="en-SG"/>
-        </w:rPr>
-        <w:t xml:space="preserve"> will read every line of the file which includes the blank data and include it as a row of entry into the DataFrame since it is not a null value.</w:t>
+        <w:t>After identifying key columns that are to be used. The data in the columns need to be cleaned and be removed of ‘dirty’ data that is within it. Such ‘dirty’ data includes blank rows at the end of excel files or CSV files. Instead of being truncated, Python will read every line of the file which includes the blank data and include it as a row of entry into the DataFrame since it is not a null value.</w:t>
       </w:r>
     </w:p>
     <w:p>
@@ -2658,15 +2438,7 @@
           <w:szCs w:val="20"/>
           <w:lang w:val="en-SG"/>
         </w:rPr>
-        <w:t>To clean the data, it is not ideal to just drop all entries of rows that contain NA (blank value), as some a</w:t>
-      </w:r>
-      <w:r>
-        <w:rPr>
-          <w:sz w:val="20"/>
-          <w:szCs w:val="20"/>
-          <w:lang w:val="en-SG"/>
-        </w:rPr>
-        <w:t xml:space="preserve">dditional columns of the dataset were only updated once the Government has issued a new set of official situation report, e.g. ‘Intensive Care Unit’ and ‘General Wards’ being used for Covid-19 at government hospitals. Thus, it is valid for these </w:t>
+        <w:t xml:space="preserve">To clean the data, it is not ideal to just drop all entries of rows that contain NA (blank value), as some additional columns of the dataset were only updated once the Government has issued a new set of official situation report, e.g. ‘Intensive Care Unit’ and ‘General Wards’ being used for Covid-19 at government hospitals. Thus, it is valid for these </w:t>
       </w:r>
       <w:r>
         <w:rPr>
@@ -2675,23 +2447,7 @@
           <w:lang w:val="en-SG"/>
         </w:rPr>
         <w:lastRenderedPageBreak/>
-        <w:t>entries to</w:t>
-      </w:r>
-      <w:r>
-        <w:rPr>
-          <w:sz w:val="20"/>
-          <w:szCs w:val="20"/>
-          <w:lang w:val="en-SG"/>
-        </w:rPr>
-        <w:t xml:space="preserve"> contain ‘NA’ values for dates before their release. To overcome this, the python program removes the ‘NA’ values found in only the ‘Date’ column. As every date is unique, it will not be skipped and thus all the blank data after the current date of extract</w:t>
-      </w:r>
-      <w:r>
-        <w:rPr>
-          <w:sz w:val="20"/>
-          <w:szCs w:val="20"/>
-          <w:lang w:val="en-SG"/>
-        </w:rPr>
-        <w:t>ion will be removed from the DataFrame and marked as the end of the data table using Pandas module.</w:t>
+        <w:t>entries to contain ‘NA’ values for dates before their release. To overcome this, the python program removes the ‘NA’ values found in only the ‘Date’ column. As every date is unique, it will not be skipped and thus all the blank data after the current date of extraction will be removed from the DataFrame and marked as the end of the data table using Pandas module.</w:t>
       </w:r>
     </w:p>
     <w:p>
@@ -2763,15 +2519,7 @@
           <w:szCs w:val="20"/>
           <w:lang w:val="en-SG"/>
         </w:rPr>
-        <w:t xml:space="preserve"> from all the columns, one being a daily Covid-19 situation report and the other be</w:t>
-      </w:r>
-      <w:r>
-        <w:rPr>
-          <w:sz w:val="20"/>
-          <w:szCs w:val="20"/>
-          <w:lang w:val="en-SG"/>
-        </w:rPr>
-        <w:t>ing the situation of the current healthcare resources utilized and expended for patients of Covid-19. The following are the expected data analysis to be retrieved from individual DataFrames.</w:t>
+        <w:t xml:space="preserve"> from all the columns, one being a daily Covid-19 situation report and the other being the situation of the current healthcare resources utilized and expended for patients of Covid-19. The following are the expected data analysis to be retrieved from individual DataFrames.</w:t>
       </w:r>
     </w:p>
     <w:p>
@@ -3077,15 +2825,7 @@
                 <w:szCs w:val="16"/>
                 <w:lang w:val="en-SG"/>
               </w:rPr>
-              <w:t>Able to plot a graph to show whether the overall active patients are increasing or decreasing with government effor</w:t>
-            </w:r>
-            <w:r>
-              <w:rPr>
-                <w:sz w:val="16"/>
-                <w:szCs w:val="16"/>
-                <w:lang w:val="en-SG"/>
-              </w:rPr>
-              <w:t xml:space="preserve">ts. </w:t>
+              <w:t xml:space="preserve">Able to plot a graph to show whether the overall active patients are increasing or decreasing with government efforts. </w:t>
             </w:r>
           </w:p>
           <w:p>
@@ -3392,15 +3132,7 @@
                 <w:szCs w:val="16"/>
                 <w:lang w:val="en-SG"/>
               </w:rPr>
-              <w:t>Total Confirmed Cases (</w:t>
-            </w:r>
-            <w:r>
-              <w:rPr>
-                <w:sz w:val="16"/>
-                <w:szCs w:val="16"/>
-                <w:lang w:val="en-SG"/>
-              </w:rPr>
-              <w:t>Past 3 months)</w:t>
+              <w:t>Total Confirmed Cases (Past 3 months)</w:t>
             </w:r>
           </w:p>
         </w:tc>
@@ -3492,15 +3224,7 @@
                 <w:szCs w:val="16"/>
                 <w:lang w:val="en-SG"/>
               </w:rPr>
-              <w:t>(</w:t>
-            </w:r>
-            <w:r>
-              <w:rPr>
-                <w:sz w:val="16"/>
-                <w:szCs w:val="16"/>
-                <w:lang w:val="en-SG"/>
-              </w:rPr>
-              <w:t>Past 3 months)</w:t>
+              <w:t>(Past 3 months)</w:t>
             </w:r>
           </w:p>
         </w:tc>
@@ -3715,23 +3439,7 @@
                 <w:szCs w:val="16"/>
                 <w:lang w:val="en-SG"/>
               </w:rPr>
-              <w:t>Mortality rate (</w:t>
-            </w:r>
-            <w:r>
-              <w:rPr>
-                <w:sz w:val="16"/>
-                <w:szCs w:val="16"/>
-                <w:lang w:val="en-SG"/>
-              </w:rPr>
-              <w:t>Total</w:t>
-            </w:r>
-            <w:r>
-              <w:rPr>
-                <w:sz w:val="16"/>
-                <w:szCs w:val="16"/>
-                <w:lang w:val="en-SG"/>
-              </w:rPr>
-              <w:t>)</w:t>
+              <w:t>Mortality rate (Total)</w:t>
             </w:r>
           </w:p>
         </w:tc>
@@ -3807,23 +3515,7 @@
                 <w:szCs w:val="16"/>
                 <w:lang w:val="en-SG"/>
               </w:rPr>
-              <w:t>Mortality rate (</w:t>
-            </w:r>
-            <w:r>
-              <w:rPr>
-                <w:sz w:val="16"/>
-                <w:szCs w:val="16"/>
-                <w:lang w:val="en-SG"/>
-              </w:rPr>
-              <w:t>Past 3 months</w:t>
-            </w:r>
-            <w:r>
-              <w:rPr>
-                <w:sz w:val="16"/>
-                <w:szCs w:val="16"/>
-                <w:lang w:val="en-SG"/>
-              </w:rPr>
-              <w:t>)</w:t>
+              <w:t>Mortality rate (Past 3 months)</w:t>
             </w:r>
           </w:p>
         </w:tc>
@@ -3901,15 +3593,7 @@
           <w:szCs w:val="20"/>
           <w:lang w:val="en-SG"/>
         </w:rPr>
-        <w:t>Although the vaccination rate has gone up the surge in the mortality rate for the past 3 months could be that there are still a group of se</w:t>
-      </w:r>
-      <w:r>
-        <w:rPr>
-          <w:sz w:val="20"/>
-          <w:szCs w:val="20"/>
-          <w:lang w:val="en-SG"/>
-        </w:rPr>
-        <w:t xml:space="preserve">niors who are not getting vaccinated as the number of confirmed </w:t>
+        <w:t xml:space="preserve">Although the vaccination rate has gone up the surge in the mortality rate for the past 3 months could be that there are still a group of seniors who are not getting vaccinated as the number of confirmed </w:t>
       </w:r>
       <w:r>
         <w:rPr>
@@ -3925,15 +3609,7 @@
           <w:szCs w:val="20"/>
           <w:lang w:val="en-SG"/>
         </w:rPr>
-        <w:t xml:space="preserve"> are mostly dependent on the seniors. Another reason would be the Delta Variant [3]. The variant which spreads at a rate of 2 to 4 times faster is now affecting people in the community. A</w:t>
-      </w:r>
-      <w:r>
-        <w:rPr>
-          <w:sz w:val="20"/>
-          <w:szCs w:val="20"/>
-          <w:lang w:val="en-SG"/>
-        </w:rPr>
-        <w:t>s this variant has a much higher viral load the vaccines are less effective against it.</w:t>
+        <w:t xml:space="preserve"> are mostly dependent on the seniors. Another reason would be the Delta Variant [3]. The variant which spreads at a rate of 2 to 4 times faster is now affecting people in the community. As this variant has a much higher viral load the vaccines are less effective against it.</w:t>
       </w:r>
     </w:p>
     <w:p>
@@ -4023,15 +3699,7 @@
           <w:szCs w:val="20"/>
           <w:lang w:val="en-SG"/>
         </w:rPr>
-        <w:t>Some possibl</w:t>
-      </w:r>
-      <w:r>
-        <w:rPr>
-          <w:sz w:val="20"/>
-          <w:szCs w:val="20"/>
-          <w:lang w:val="en-SG"/>
-        </w:rPr>
-        <w:t>e future upgrades would be:</w:t>
+        <w:t>Some possible future upgrades would be:</w:t>
       </w:r>
     </w:p>
     <w:p>
@@ -4094,15 +3762,7 @@
           <w:szCs w:val="20"/>
           <w:lang w:val="en-SG"/>
         </w:rPr>
-        <w:t>Data model and prediction of the following day and following month estimate of ‘New Cases’ (not accounting people who recovered) or ‘Active Cas</w:t>
-      </w:r>
-      <w:r>
-        <w:rPr>
-          <w:sz w:val="20"/>
-          <w:szCs w:val="20"/>
-          <w:lang w:val="en-SG"/>
-        </w:rPr>
-        <w:t>es’ (accounting people who recovered)</w:t>
+        <w:t>Data model and prediction of the following day and following month estimate of ‘New Cases’ (not accounting people who recovered) or ‘Active Cases’ (accounting people who recovered)</w:t>
       </w:r>
     </w:p>
     <w:p>
@@ -4156,15 +3816,7 @@
           <w:szCs w:val="20"/>
           <w:lang w:val="en-SG"/>
         </w:rPr>
-        <w:t>Chow Sow Ying was tasked to develop the base skeleton of the program which includes loading and viewing of data. She was also tasked to develop and implement the search function of the p</w:t>
-      </w:r>
-      <w:r>
-        <w:rPr>
-          <w:sz w:val="20"/>
-          <w:szCs w:val="20"/>
-          <w:lang w:val="en-SG"/>
-        </w:rPr>
-        <w:t>rogram to filter out data when searching. She also implemented the GUI for the program.</w:t>
+        <w:t>Chow Sow Ying was tasked to develop the base skeleton of the program which includes loading and viewing of data. She was also tasked to develop and implement the search function of the program to filter out data when searching. She also implemented the GUI for the program.</w:t>
       </w:r>
     </w:p>
     <w:p>
@@ -4322,25 +3974,7 @@
                 <w:szCs w:val="16"/>
                 <w:lang w:val="en-SG"/>
               </w:rPr>
-              <w:t xml:space="preserve">The program layout and design were created with </w:t>
-            </w:r>
-            <w:proofErr w:type="spellStart"/>
-            <w:r>
-              <w:rPr>
-                <w:sz w:val="16"/>
-                <w:szCs w:val="16"/>
-                <w:lang w:val="en-SG"/>
-              </w:rPr>
-              <w:t>Tkinter</w:t>
-            </w:r>
-            <w:proofErr w:type="spellEnd"/>
-            <w:r>
-              <w:rPr>
-                <w:sz w:val="16"/>
-                <w:szCs w:val="16"/>
-                <w:lang w:val="en-SG"/>
-              </w:rPr>
-              <w:t xml:space="preserve"> widgets.</w:t>
+              <w:t>The program layout and design were created with Tkinter widgets.</w:t>
             </w:r>
           </w:p>
           <w:p>
@@ -4408,59 +4042,13 @@
                 <w:lang w:val="en-SG"/>
               </w:rPr>
             </w:pPr>
-            <w:proofErr w:type="gramStart"/>
             <w:r>
               <w:rPr>
                 <w:sz w:val="16"/>
                 <w:szCs w:val="16"/>
                 <w:lang w:val="en-SG"/>
               </w:rPr>
-              <w:t>Pandas</w:t>
-            </w:r>
-            <w:proofErr w:type="gramEnd"/>
-            <w:r>
-              <w:rPr>
-                <w:sz w:val="16"/>
-                <w:szCs w:val="16"/>
-                <w:lang w:val="en-SG"/>
-              </w:rPr>
-              <w:t xml:space="preserve"> libraries were used to load in the dataset and NumPy array was used to sort the data. To view the data a </w:t>
-            </w:r>
-            <w:proofErr w:type="spellStart"/>
-            <w:r>
-              <w:rPr>
-                <w:sz w:val="16"/>
-                <w:szCs w:val="16"/>
-                <w:lang w:val="en-SG"/>
-              </w:rPr>
-              <w:t>treeview</w:t>
-            </w:r>
-            <w:proofErr w:type="spellEnd"/>
-            <w:r>
-              <w:rPr>
-                <w:sz w:val="16"/>
-                <w:szCs w:val="16"/>
-                <w:lang w:val="en-SG"/>
-              </w:rPr>
-              <w:t xml:space="preserve"> was created with </w:t>
-            </w:r>
-            <w:proofErr w:type="spellStart"/>
-            <w:r>
-              <w:rPr>
-                <w:sz w:val="16"/>
-                <w:szCs w:val="16"/>
-                <w:lang w:val="en-SG"/>
-              </w:rPr>
-              <w:t>Tkinter</w:t>
-            </w:r>
-            <w:proofErr w:type="spellEnd"/>
-            <w:r>
-              <w:rPr>
-                <w:sz w:val="16"/>
-                <w:szCs w:val="16"/>
-                <w:lang w:val="en-SG"/>
-              </w:rPr>
-              <w:t>.</w:t>
+              <w:t>Pandas libraries were used to load in the dataset and NumPy array was used to sort the data. To view the data a treeview was created with Tkinter.</w:t>
             </w:r>
           </w:p>
         </w:tc>
@@ -4524,51 +4112,7 @@
                 <w:szCs w:val="16"/>
                 <w:lang w:val="en-SG"/>
               </w:rPr>
-              <w:t xml:space="preserve">Search Function: The search function was implemented with the </w:t>
-            </w:r>
-            <w:proofErr w:type="spellStart"/>
-            <w:r>
-              <w:rPr>
-                <w:sz w:val="16"/>
-                <w:szCs w:val="16"/>
-                <w:lang w:val="en-SG"/>
-              </w:rPr>
-              <w:t>Tkinter</w:t>
-            </w:r>
-            <w:proofErr w:type="spellEnd"/>
-            <w:r>
-              <w:rPr>
-                <w:sz w:val="16"/>
-                <w:szCs w:val="16"/>
-                <w:lang w:val="en-SG"/>
-              </w:rPr>
-              <w:t xml:space="preserve"> checkbox, </w:t>
-            </w:r>
-            <w:proofErr w:type="spellStart"/>
-            <w:r>
-              <w:rPr>
-                <w:sz w:val="16"/>
-                <w:szCs w:val="16"/>
-                <w:lang w:val="en-SG"/>
-              </w:rPr>
-              <w:t>treeview</w:t>
-            </w:r>
-            <w:proofErr w:type="spellEnd"/>
-            <w:r>
-              <w:rPr>
-                <w:sz w:val="16"/>
-                <w:szCs w:val="16"/>
-                <w:lang w:val="en-SG"/>
-              </w:rPr>
-              <w:t xml:space="preserve"> and</w:t>
-            </w:r>
-            <w:r>
-              <w:rPr>
-                <w:sz w:val="16"/>
-                <w:szCs w:val="16"/>
-                <w:lang w:val="en-SG"/>
-              </w:rPr>
-              <w:t xml:space="preserve"> input box.</w:t>
+              <w:t>Search Function: The search function was implemented with the Tkinter checkbox, treeview and input box.</w:t>
             </w:r>
           </w:p>
         </w:tc>
@@ -4919,15 +4463,7 @@
                 <w:szCs w:val="16"/>
                 <w:lang w:val="en-SG"/>
               </w:rPr>
-              <w:t>By using the data gi</w:t>
-            </w:r>
-            <w:r>
-              <w:rPr>
-                <w:sz w:val="16"/>
-                <w:szCs w:val="16"/>
-                <w:lang w:val="en-SG"/>
-              </w:rPr>
-              <w:t>ven in the dataset</w:t>
+              <w:t>By using the data given in the dataset</w:t>
             </w:r>
             <w:r>
               <w:rPr>
@@ -4971,15 +4507,7 @@
                 <w:szCs w:val="16"/>
                 <w:lang w:val="en-SG"/>
               </w:rPr>
-              <w:t>E.g., Mortality</w:t>
-            </w:r>
-            <w:r>
-              <w:rPr>
-                <w:sz w:val="16"/>
-                <w:szCs w:val="16"/>
-                <w:lang w:val="en-SG"/>
-              </w:rPr>
-              <w:t xml:space="preserve"> Rate in of infected for the year</w:t>
+              <w:t>E.g., Mortality Rate in of infected for the year</w:t>
             </w:r>
           </w:p>
         </w:tc>
@@ -5018,29 +4546,7 @@
           <w:szCs w:val="20"/>
           <w:lang w:val="en-SG"/>
         </w:rPr>
-        <w:t xml:space="preserve">Task Allocation: </w:t>
-      </w:r>
-      <w:proofErr w:type="spellStart"/>
-      <w:r>
-        <w:rPr>
-          <w:rFonts w:ascii="Times New Roman" w:hAnsi="Times New Roman" w:cs="Times New Roman"/>
-          <w:b w:val="0"/>
-          <w:sz w:val="20"/>
-          <w:szCs w:val="20"/>
-          <w:lang w:val="en-SG"/>
-        </w:rPr>
-        <w:t>Png</w:t>
-      </w:r>
-      <w:proofErr w:type="spellEnd"/>
-      <w:r>
-        <w:rPr>
-          <w:rFonts w:ascii="Times New Roman" w:hAnsi="Times New Roman" w:cs="Times New Roman"/>
-          <w:b w:val="0"/>
-          <w:sz w:val="20"/>
-          <w:szCs w:val="20"/>
-          <w:lang w:val="en-SG"/>
-        </w:rPr>
-        <w:t xml:space="preserve"> Bao Huan</w:t>
+        <w:t>Task Allocation: Png Bao Huan</w:t>
       </w:r>
     </w:p>
     <w:p>
@@ -5053,31 +4559,13 @@
           <w:lang w:val="en-SG"/>
         </w:rPr>
       </w:pPr>
-      <w:proofErr w:type="spellStart"/>
-      <w:r>
-        <w:rPr>
-          <w:sz w:val="20"/>
-          <w:szCs w:val="20"/>
-          <w:lang w:val="en-SG"/>
-        </w:rPr>
-        <w:t>Png</w:t>
-      </w:r>
-      <w:proofErr w:type="spellEnd"/>
-      <w:r>
-        <w:rPr>
-          <w:sz w:val="20"/>
-          <w:szCs w:val="20"/>
-          <w:lang w:val="en-SG"/>
-        </w:rPr>
-        <w:t xml:space="preserve"> Bao Huan was tasked to build upon the GUI functionality that Sow Ying has implemented. With the cleaned data set provided, the next step is to be able to provide a function to allow the user to view t</w:t>
-      </w:r>
-      <w:r>
-        <w:rPr>
-          <w:sz w:val="20"/>
-          <w:szCs w:val="20"/>
-          <w:lang w:val="en-SG"/>
-        </w:rPr>
-        <w:t xml:space="preserve">he data in a graphical manner. </w:t>
+      <w:r>
+        <w:rPr>
+          <w:sz w:val="20"/>
+          <w:szCs w:val="20"/>
+          <w:lang w:val="en-SG"/>
+        </w:rPr>
+        <w:t xml:space="preserve">Png Bao Huan was tasked to build upon the GUI functionality that Sow Ying has implemented. With the cleaned data set provided, the next step is to be able to provide a function to allow the user to view the data in a graphical manner. </w:t>
       </w:r>
     </w:p>
     <w:p>
@@ -5106,15 +4594,7 @@
           <w:szCs w:val="20"/>
           <w:lang w:val="en-SG"/>
         </w:rPr>
-        <w:t>Useful data visualization libraries such as matplotlib and seaborn are imported to implement different kinds of visualization. Data visualization gives a clear idea and information delivered. The data is easier to comprehen</w:t>
-      </w:r>
-      <w:r>
-        <w:rPr>
-          <w:sz w:val="20"/>
-          <w:szCs w:val="20"/>
-          <w:lang w:val="en-SG"/>
-        </w:rPr>
-        <w:t xml:space="preserve">d by humans, compared to displaying a huge chunk of data in front of them. This makes it relatively easy to identify patterns, trends, outliers and others within the given dataset. </w:t>
+        <w:t xml:space="preserve">Useful data visualization libraries such as matplotlib and seaborn are imported to implement different kinds of visualization. Data visualization gives a clear idea and information delivered. The data is easier to comprehend by humans, compared to displaying a huge chunk of data in front of them. This makes it relatively easy to identify patterns, trends, outliers and others within the given dataset. </w:t>
       </w:r>
     </w:p>
     <w:p>
@@ -5323,36 +4803,8 @@
                 <w:szCs w:val="16"/>
                 <w:lang w:val="en-SG"/>
               </w:rPr>
-              <w:t xml:space="preserve"> </w:t>
+              <w:t xml:space="preserve"> treeview is created with Tkinter</w:t>
             </w:r>
-            <w:proofErr w:type="spellStart"/>
-            <w:r>
-              <w:rPr>
-                <w:sz w:val="16"/>
-                <w:szCs w:val="16"/>
-                <w:lang w:val="en-SG"/>
-              </w:rPr>
-              <w:t>treeview</w:t>
-            </w:r>
-            <w:proofErr w:type="spellEnd"/>
-            <w:r>
-              <w:rPr>
-                <w:sz w:val="16"/>
-                <w:szCs w:val="16"/>
-                <w:lang w:val="en-SG"/>
-              </w:rPr>
-              <w:t xml:space="preserve"> is created with </w:t>
-            </w:r>
-            <w:proofErr w:type="spellStart"/>
-            <w:r>
-              <w:rPr>
-                <w:sz w:val="16"/>
-                <w:szCs w:val="16"/>
-                <w:lang w:val="en-SG"/>
-              </w:rPr>
-              <w:t>Tkinter</w:t>
-            </w:r>
-            <w:proofErr w:type="spellEnd"/>
           </w:p>
           <w:p>
             <w:pPr>
@@ -5471,15 +4923,7 @@
                 <w:szCs w:val="16"/>
                 <w:lang w:val="en-SG"/>
               </w:rPr>
-              <w:t xml:space="preserve">Checkbox </w:t>
-            </w:r>
-            <w:r>
-              <w:rPr>
-                <w:sz w:val="16"/>
-                <w:szCs w:val="16"/>
-                <w:lang w:val="en-SG"/>
-              </w:rPr>
-              <w:t>for the user to select the respective x and y-axis to create a graph</w:t>
+              <w:t>Checkbox for the user to select the respective x and y-axis to create a graph</w:t>
             </w:r>
           </w:p>
         </w:tc>
@@ -5518,29 +4962,7 @@
           <w:szCs w:val="20"/>
           <w:lang w:val="en-SG"/>
         </w:rPr>
-        <w:t xml:space="preserve">Task Allocation: Seah </w:t>
-      </w:r>
-      <w:proofErr w:type="spellStart"/>
-      <w:r>
-        <w:rPr>
-          <w:rFonts w:ascii="Times New Roman" w:hAnsi="Times New Roman" w:cs="Times New Roman"/>
-          <w:b w:val="0"/>
-          <w:sz w:val="20"/>
-          <w:szCs w:val="20"/>
-          <w:lang w:val="en-SG"/>
-        </w:rPr>
-        <w:t>Su</w:t>
-      </w:r>
-      <w:proofErr w:type="spellEnd"/>
-      <w:r>
-        <w:rPr>
-          <w:rFonts w:ascii="Times New Roman" w:hAnsi="Times New Roman" w:cs="Times New Roman"/>
-          <w:b w:val="0"/>
-          <w:sz w:val="20"/>
-          <w:szCs w:val="20"/>
-          <w:lang w:val="en-SG"/>
-        </w:rPr>
-        <w:t xml:space="preserve"> Qin</w:t>
+        <w:t>Task Allocation: Seah Su Qin</w:t>
       </w:r>
     </w:p>
     <w:p>
@@ -5570,25 +4992,7 @@
           <w:szCs w:val="20"/>
           <w:lang w:val="en-SG"/>
         </w:rPr>
-        <w:t xml:space="preserve">Seah </w:t>
-      </w:r>
-      <w:proofErr w:type="spellStart"/>
-      <w:r>
-        <w:rPr>
-          <w:sz w:val="20"/>
-          <w:szCs w:val="20"/>
-          <w:lang w:val="en-SG"/>
-        </w:rPr>
-        <w:t>Su</w:t>
-      </w:r>
-      <w:proofErr w:type="spellEnd"/>
-      <w:r>
-        <w:rPr>
-          <w:sz w:val="20"/>
-          <w:szCs w:val="20"/>
-          <w:lang w:val="en-SG"/>
-        </w:rPr>
-        <w:t xml:space="preserve"> Qin was tasked to develop a module export data to allow users to export requested information and store it in a new CSV file. She worked together with Javen.</w:t>
+        <w:t>Seah Su Qin was tasked to develop a module export data to allow users to export requested information and store it in a new CSV file. She worked together with Javen.</w:t>
       </w:r>
     </w:p>
     <w:p>
@@ -5744,15 +5148,7 @@
                 <w:szCs w:val="16"/>
                 <w:lang w:val="en-SG"/>
               </w:rPr>
-              <w:t>Retrieving requested data columns for user by</w:t>
-            </w:r>
-            <w:r>
-              <w:rPr>
-                <w:sz w:val="16"/>
-                <w:szCs w:val="16"/>
-                <w:lang w:val="en-SG"/>
-              </w:rPr>
-              <w:t xml:space="preserve"> storing the data into a list before exporting it to a new CSV file </w:t>
+              <w:t xml:space="preserve">Retrieving requested data columns for user by storing the data into a list before exporting it to a new CSV file </w:t>
             </w:r>
           </w:p>
         </w:tc>
@@ -5819,25 +5215,7 @@
           <w:szCs w:val="20"/>
           <w:lang w:val="en-SG"/>
         </w:rPr>
-        <w:t xml:space="preserve">Yong Javen was tasked to develop a module export data that allows users to choose specific information and export them. He worked together with </w:t>
-      </w:r>
-      <w:proofErr w:type="spellStart"/>
-      <w:r>
-        <w:rPr>
-          <w:sz w:val="20"/>
-          <w:szCs w:val="20"/>
-          <w:lang w:val="en-SG"/>
-        </w:rPr>
-        <w:t>Su</w:t>
-      </w:r>
-      <w:proofErr w:type="spellEnd"/>
-      <w:r>
-        <w:rPr>
-          <w:sz w:val="20"/>
-          <w:szCs w:val="20"/>
-          <w:lang w:val="en-SG"/>
-        </w:rPr>
-        <w:t xml:space="preserve"> Qin.</w:t>
+        <w:t>Yong Javen was tasked to develop a module export data that allows users to choose specific information and export them. He worked together with Su Qin.</w:t>
       </w:r>
     </w:p>
     <w:p>
@@ -6057,15 +5435,7 @@
                 <w:szCs w:val="16"/>
                 <w:lang w:val="en-SG"/>
               </w:rPr>
-              <w:t xml:space="preserve">Getting the specific data columns that the user requested. Storing the data into a list before exporting it as </w:t>
-            </w:r>
-            <w:r>
-              <w:rPr>
-                <w:sz w:val="16"/>
-                <w:szCs w:val="16"/>
-                <w:lang w:val="en-SG"/>
-              </w:rPr>
-              <w:t>a CSV file.</w:t>
+              <w:t>Getting the specific data columns that the user requested. Storing the data into a list before exporting it as a CSV file.</w:t>
             </w:r>
           </w:p>
         </w:tc>
@@ -6186,15 +5556,7 @@
           <w:szCs w:val="16"/>
           <w:lang w:val="en-SG"/>
         </w:rPr>
-        <w:t>, 02-Apr-2020. [Online]</w:t>
-      </w:r>
-      <w:r>
-        <w:rPr>
-          <w:sz w:val="16"/>
-          <w:szCs w:val="16"/>
-          <w:lang w:val="en-SG"/>
-        </w:rPr>
-        <w:t xml:space="preserve">Available: </w:t>
+        <w:t xml:space="preserve">, 02-Apr-2020. [Online]Available: </w:t>
       </w:r>
       <w:r>
         <w:rPr>
@@ -6238,23 +5600,7 @@
           <w:szCs w:val="16"/>
           <w:lang w:val="en-SG"/>
         </w:rPr>
-        <w:t xml:space="preserve">[2] </w:t>
-      </w:r>
-      <w:r>
-        <w:rPr>
-          <w:sz w:val="16"/>
-          <w:szCs w:val="16"/>
-          <w:lang w:val="en-SG"/>
-        </w:rPr>
-        <w:t>“How does tracetogether work? – tracetogether fa</w:t>
-      </w:r>
-      <w:r>
-        <w:rPr>
-          <w:sz w:val="16"/>
-          <w:szCs w:val="16"/>
-          <w:lang w:val="en-SG"/>
-        </w:rPr>
-        <w:t xml:space="preserve">qs,” </w:t>
+        <w:t xml:space="preserve">[2] “How does tracetogether work? – tracetogether faqs,” </w:t>
       </w:r>
       <w:r>
         <w:rPr>
@@ -6287,15 +5633,7 @@
           <w:szCs w:val="16"/>
           <w:lang w:val="en-SG"/>
         </w:rPr>
-        <w:t>Online]</w:t>
-      </w:r>
-      <w:r>
-        <w:rPr>
-          <w:sz w:val="16"/>
-          <w:szCs w:val="16"/>
-          <w:lang w:val="en-SG"/>
-        </w:rPr>
-        <w:t>Available:</w:t>
+        <w:t>Online]Available:</w:t>
       </w:r>
       <w:r>
         <w:rPr>
@@ -6388,16 +5726,7 @@
           <w:highlight w:val="white"/>
           <w:lang w:val="en-SG"/>
         </w:rPr>
-        <w:t>nline]</w:t>
-      </w:r>
-      <w:r>
-        <w:rPr>
-          <w:sz w:val="16"/>
-          <w:szCs w:val="16"/>
-          <w:highlight w:val="white"/>
-          <w:lang w:val="en-SG"/>
-        </w:rPr>
-        <w:t>The Straits Times. Available at: &lt;</w:t>
+        <w:t>nline]The Straits Times. Available at: &lt;</w:t>
       </w:r>
       <w:r>
         <w:rPr>
@@ -6416,16 +5745,7 @@
           <w:highlight w:val="white"/>
           <w:lang w:val="en-SG"/>
         </w:rPr>
-        <w:t>&gt; [Accessed 17 October 2</w:t>
-      </w:r>
-      <w:r>
-        <w:rPr>
-          <w:sz w:val="16"/>
-          <w:szCs w:val="16"/>
-          <w:highlight w:val="white"/>
-          <w:lang w:val="en-SG"/>
-        </w:rPr>
-        <w:t>021].</w:t>
+        <w:t>&gt; [Accessed 17 October 2021].</w:t>
       </w:r>
     </w:p>
     <w:p>
@@ -6607,15 +5927,7 @@
           <w:szCs w:val="16"/>
           <w:lang w:val="en-SG"/>
         </w:rPr>
-        <w:t>https://www.yo</w:t>
-      </w:r>
-      <w:r>
-        <w:rPr>
-          <w:sz w:val="16"/>
-          <w:szCs w:val="16"/>
-          <w:lang w:val="en-SG"/>
-        </w:rPr>
-        <w:t>utube.com/watch?v=WdhNkabUAVU&amp;ab_channel=softwareManiac</w:t>
+        <w:t>https://www.youtube.com/watch?v=WdhNkabUAVU&amp;ab_channel=softwareManiac</w:t>
       </w:r>
     </w:p>
     <w:p>
@@ -6703,41 +6015,7 @@
           <w:szCs w:val="16"/>
           <w:lang w:val="en-SG"/>
         </w:rPr>
-        <w:t>Hui Xiang Chua, “Covid-19 in Singapore</w:t>
-      </w:r>
-      <w:r>
-        <w:rPr>
-          <w:sz w:val="16"/>
-          <w:szCs w:val="16"/>
-          <w:lang w:val="en-SG"/>
-        </w:rPr>
-        <w:t xml:space="preserve">: Latest Detailed Data.” Kaggle, 2021, </w:t>
-      </w:r>
-      <w:proofErr w:type="spellStart"/>
-      <w:r>
-        <w:rPr>
-          <w:sz w:val="16"/>
-          <w:szCs w:val="16"/>
-          <w:lang w:val="en-SG"/>
-        </w:rPr>
-        <w:t>doi</w:t>
-      </w:r>
-      <w:proofErr w:type="spellEnd"/>
-      <w:r>
-        <w:rPr>
-          <w:sz w:val="16"/>
-          <w:szCs w:val="16"/>
-          <w:lang w:val="en-SG"/>
-        </w:rPr>
-        <w:t>: 10.</w:t>
-      </w:r>
-      <w:r>
-        <w:rPr>
-          <w:sz w:val="16"/>
-          <w:szCs w:val="16"/>
-          <w:lang w:val="en-SG"/>
-        </w:rPr>
-        <w:t>34740/KAGGLE/DSV/2699267.</w:t>
+        <w:t>Hui Xiang Chua, “Covid-19 in Singapore: Latest Detailed Data.” Kaggle, 2021, doi: 10.34740/KAGGLE/DSV/2699267.</w:t>
       </w:r>
     </w:p>
     <w:p>
@@ -6814,19 +6092,20 @@
     <w:p>
       <w:pPr>
         <w:rPr>
-          <w:lang w:val="en-SG"/>
-        </w:rPr>
-      </w:pPr>
-    </w:p>
-    <w:p>
-      <w:pPr>
-        <w:rPr>
-          <w:sz w:val="20"/>
-          <w:szCs w:val="20"/>
-          <w:lang w:val="en-SG"/>
-        </w:rPr>
-      </w:pPr>
-      <w:proofErr w:type="spellStart"/>
+          <w:sz w:val="20"/>
+          <w:szCs w:val="20"/>
+          <w:lang w:val="en-SG"/>
+        </w:rPr>
+      </w:pPr>
+    </w:p>
+    <w:p>
+      <w:pPr>
+        <w:rPr>
+          <w:sz w:val="20"/>
+          <w:szCs w:val="20"/>
+          <w:lang w:val="en-SG"/>
+        </w:rPr>
+      </w:pPr>
       <w:r>
         <w:rPr>
           <w:sz w:val="20"/>
@@ -6835,7 +6114,6 @@
         </w:rPr>
         <w:t>Startup</w:t>
       </w:r>
-      <w:proofErr w:type="spellEnd"/>
       <w:r>
         <w:rPr>
           <w:sz w:val="20"/>
@@ -6856,26 +6134,643 @@
       <w:r>
         <w:rPr>
           <w:noProof/>
-          <w:sz w:val="20"/>
-          <w:szCs w:val="20"/>
-          <w:lang w:val="en-SG"/>
         </w:rPr>
         <w:drawing>
-          <wp:inline distT="114300" distB="114300" distL="114300" distR="114300" wp14:anchorId="581651E2" wp14:editId="312E4A9C">
-            <wp:extent cx="3028571" cy="1976438"/>
-            <wp:effectExtent l="0" t="0" r="0" b="0"/>
-            <wp:docPr id="16" name="image10.png"/>
-            <wp:cNvGraphicFramePr/>
+          <wp:inline distT="0" distB="0" distL="0" distR="0" wp14:anchorId="366861F6" wp14:editId="616378BA">
+            <wp:extent cx="2975610" cy="1686560"/>
+            <wp:effectExtent l="19050" t="19050" r="15240" b="27940"/>
+            <wp:docPr id="4" name="Picture 4" descr="Graphical user interface&#10;&#10;Description automatically generated"/>
+            <wp:cNvGraphicFramePr>
+              <a:graphicFrameLocks xmlns:a="http://schemas.openxmlformats.org/drawingml/2006/main" noChangeAspect="1"/>
+            </wp:cNvGraphicFramePr>
             <a:graphic xmlns:a="http://schemas.openxmlformats.org/drawingml/2006/main">
               <a:graphicData uri="http://schemas.openxmlformats.org/drawingml/2006/picture">
                 <pic:pic xmlns:pic="http://schemas.openxmlformats.org/drawingml/2006/picture">
                   <pic:nvPicPr>
-                    <pic:cNvPr id="0" name="image10.png"/>
-                    <pic:cNvPicPr preferRelativeResize="0"/>
+                    <pic:cNvPr id="4" name="Picture 4" descr="Graphical user interface&#10;&#10;Description automatically generated"/>
+                    <pic:cNvPicPr>
+                      <a:picLocks noChangeAspect="1" noChangeArrowheads="1"/>
+                    </pic:cNvPicPr>
                   </pic:nvPicPr>
                   <pic:blipFill>
-                    <a:blip r:embed="rId21"/>
-                    <a:srcRect l="16493" t="6886" r="17119" b="16939"/>
+                    <a:blip r:embed="rId21" cstate="print">
+                      <a:extLst>
+                        <a:ext uri="{28A0092B-C50C-407E-A947-70E740481C1C}">
+                          <a14:useLocalDpi xmlns:a14="http://schemas.microsoft.com/office/drawing/2010/main" val="0"/>
+                        </a:ext>
+                      </a:extLst>
+                    </a:blip>
+                    <a:srcRect/>
+                    <a:stretch>
+                      <a:fillRect/>
+                    </a:stretch>
+                  </pic:blipFill>
+                  <pic:spPr bwMode="auto">
+                    <a:xfrm>
+                      <a:off x="0" y="0"/>
+                      <a:ext cx="2975610" cy="1686560"/>
+                    </a:xfrm>
+                    <a:prstGeom prst="rect">
+                      <a:avLst/>
+                    </a:prstGeom>
+                    <a:noFill/>
+                    <a:ln>
+                      <a:solidFill>
+                        <a:schemeClr val="tx1"/>
+                      </a:solidFill>
+                    </a:ln>
+                  </pic:spPr>
+                </pic:pic>
+              </a:graphicData>
+            </a:graphic>
+          </wp:inline>
+        </w:drawing>
+      </w:r>
+    </w:p>
+    <w:p>
+      <w:pPr>
+        <w:rPr>
+          <w:sz w:val="20"/>
+          <w:szCs w:val="20"/>
+          <w:lang w:val="en-SG"/>
+        </w:rPr>
+      </w:pPr>
+    </w:p>
+    <w:p>
+      <w:pPr>
+        <w:rPr>
+          <w:sz w:val="20"/>
+          <w:szCs w:val="20"/>
+          <w:lang w:val="en-SG"/>
+        </w:rPr>
+      </w:pPr>
+    </w:p>
+    <w:p>
+      <w:pPr>
+        <w:rPr>
+          <w:sz w:val="20"/>
+          <w:szCs w:val="20"/>
+          <w:lang w:val="en-SG"/>
+        </w:rPr>
+      </w:pPr>
+      <w:r>
+        <w:rPr>
+          <w:sz w:val="20"/>
+          <w:szCs w:val="20"/>
+          <w:lang w:val="en-SG"/>
+        </w:rPr>
+        <w:t>Search:</w:t>
+      </w:r>
+    </w:p>
+    <w:p>
+      <w:pPr>
+        <w:rPr>
+          <w:sz w:val="20"/>
+          <w:szCs w:val="20"/>
+          <w:lang w:val="en-SG"/>
+        </w:rPr>
+      </w:pPr>
+      <w:r>
+        <w:rPr>
+          <w:noProof/>
+        </w:rPr>
+        <w:drawing>
+          <wp:inline distT="0" distB="0" distL="0" distR="0" wp14:anchorId="2BD5A053" wp14:editId="7534021D">
+            <wp:extent cx="3032760" cy="1696299"/>
+            <wp:effectExtent l="19050" t="19050" r="15240" b="18415"/>
+            <wp:docPr id="3" name="Picture 3" descr="A screenshot of a computer&#10;&#10;Description automatically generated with medium confidence"/>
+            <wp:cNvGraphicFramePr>
+              <a:graphicFrameLocks xmlns:a="http://schemas.openxmlformats.org/drawingml/2006/main" noChangeAspect="1"/>
+            </wp:cNvGraphicFramePr>
+            <a:graphic xmlns:a="http://schemas.openxmlformats.org/drawingml/2006/main">
+              <a:graphicData uri="http://schemas.openxmlformats.org/drawingml/2006/picture">
+                <pic:pic xmlns:pic="http://schemas.openxmlformats.org/drawingml/2006/picture">
+                  <pic:nvPicPr>
+                    <pic:cNvPr id="3" name="Picture 3" descr="A screenshot of a computer&#10;&#10;Description automatically generated with medium confidence"/>
+                    <pic:cNvPicPr>
+                      <a:picLocks noChangeAspect="1" noChangeArrowheads="1"/>
+                    </pic:cNvPicPr>
+                  </pic:nvPicPr>
+                  <pic:blipFill>
+                    <a:blip r:embed="rId22" cstate="print">
+                      <a:extLst>
+                        <a:ext uri="{28A0092B-C50C-407E-A947-70E740481C1C}">
+                          <a14:useLocalDpi xmlns:a14="http://schemas.microsoft.com/office/drawing/2010/main" val="0"/>
+                        </a:ext>
+                      </a:extLst>
+                    </a:blip>
+                    <a:srcRect/>
+                    <a:stretch>
+                      <a:fillRect/>
+                    </a:stretch>
+                  </pic:blipFill>
+                  <pic:spPr bwMode="auto">
+                    <a:xfrm>
+                      <a:off x="0" y="0"/>
+                      <a:ext cx="3047093" cy="1704316"/>
+                    </a:xfrm>
+                    <a:prstGeom prst="rect">
+                      <a:avLst/>
+                    </a:prstGeom>
+                    <a:noFill/>
+                    <a:ln>
+                      <a:solidFill>
+                        <a:schemeClr val="tx1"/>
+                      </a:solidFill>
+                    </a:ln>
+                  </pic:spPr>
+                </pic:pic>
+              </a:graphicData>
+            </a:graphic>
+          </wp:inline>
+        </w:drawing>
+      </w:r>
+    </w:p>
+    <w:p>
+      <w:pPr>
+        <w:rPr>
+          <w:sz w:val="20"/>
+          <w:szCs w:val="20"/>
+          <w:lang w:val="en-SG"/>
+        </w:rPr>
+      </w:pPr>
+    </w:p>
+    <w:p>
+      <w:pPr>
+        <w:rPr>
+          <w:sz w:val="20"/>
+          <w:szCs w:val="20"/>
+          <w:lang w:val="en-SG"/>
+        </w:rPr>
+      </w:pPr>
+      <w:r>
+        <w:rPr>
+          <w:sz w:val="20"/>
+          <w:szCs w:val="20"/>
+          <w:lang w:val="en-SG"/>
+        </w:rPr>
+        <w:t>View Statistics:</w:t>
+      </w:r>
+    </w:p>
+    <w:p>
+      <w:pPr>
+        <w:rPr>
+          <w:sz w:val="20"/>
+          <w:szCs w:val="20"/>
+          <w:lang w:val="en-SG"/>
+        </w:rPr>
+      </w:pPr>
+      <w:r>
+        <w:rPr>
+          <w:noProof/>
+        </w:rPr>
+        <w:drawing>
+          <wp:inline distT="0" distB="0" distL="0" distR="0" wp14:anchorId="447DB40A" wp14:editId="69CAB161">
+            <wp:extent cx="3040380" cy="1606483"/>
+            <wp:effectExtent l="19050" t="19050" r="26670" b="13335"/>
+            <wp:docPr id="2" name="Picture 2" descr="A screenshot of a computer&#10;&#10;Description automatically generated with medium confidence"/>
+            <wp:cNvGraphicFramePr>
+              <a:graphicFrameLocks xmlns:a="http://schemas.openxmlformats.org/drawingml/2006/main" noChangeAspect="1"/>
+            </wp:cNvGraphicFramePr>
+            <a:graphic xmlns:a="http://schemas.openxmlformats.org/drawingml/2006/main">
+              <a:graphicData uri="http://schemas.openxmlformats.org/drawingml/2006/picture">
+                <pic:pic xmlns:pic="http://schemas.openxmlformats.org/drawingml/2006/picture">
+                  <pic:nvPicPr>
+                    <pic:cNvPr id="2" name="Picture 2" descr="A screenshot of a computer&#10;&#10;Description automatically generated with medium confidence"/>
+                    <pic:cNvPicPr>
+                      <a:picLocks noChangeAspect="1" noChangeArrowheads="1"/>
+                    </pic:cNvPicPr>
+                  </pic:nvPicPr>
+                  <pic:blipFill>
+                    <a:blip r:embed="rId23" cstate="print">
+                      <a:extLst>
+                        <a:ext uri="{28A0092B-C50C-407E-A947-70E740481C1C}">
+                          <a14:useLocalDpi xmlns:a14="http://schemas.microsoft.com/office/drawing/2010/main" val="0"/>
+                        </a:ext>
+                      </a:extLst>
+                    </a:blip>
+                    <a:srcRect/>
+                    <a:stretch>
+                      <a:fillRect/>
+                    </a:stretch>
+                  </pic:blipFill>
+                  <pic:spPr bwMode="auto">
+                    <a:xfrm>
+                      <a:off x="0" y="0"/>
+                      <a:ext cx="3056512" cy="1615007"/>
+                    </a:xfrm>
+                    <a:prstGeom prst="rect">
+                      <a:avLst/>
+                    </a:prstGeom>
+                    <a:noFill/>
+                    <a:ln>
+                      <a:solidFill>
+                        <a:schemeClr val="tx1"/>
+                      </a:solidFill>
+                    </a:ln>
+                  </pic:spPr>
+                </pic:pic>
+              </a:graphicData>
+            </a:graphic>
+          </wp:inline>
+        </w:drawing>
+      </w:r>
+    </w:p>
+    <w:p>
+      <w:pPr>
+        <w:rPr>
+          <w:sz w:val="20"/>
+          <w:szCs w:val="20"/>
+          <w:lang w:val="en-SG"/>
+        </w:rPr>
+      </w:pPr>
+    </w:p>
+    <w:p>
+      <w:pPr>
+        <w:rPr>
+          <w:sz w:val="20"/>
+          <w:szCs w:val="20"/>
+          <w:lang w:val="en-SG"/>
+        </w:rPr>
+      </w:pPr>
+    </w:p>
+    <w:p>
+      <w:pPr>
+        <w:rPr>
+          <w:sz w:val="20"/>
+          <w:szCs w:val="20"/>
+          <w:lang w:val="en-SG"/>
+        </w:rPr>
+      </w:pPr>
+    </w:p>
+    <w:p>
+      <w:pPr>
+        <w:rPr>
+          <w:sz w:val="20"/>
+          <w:szCs w:val="20"/>
+          <w:lang w:val="en-SG"/>
+        </w:rPr>
+      </w:pPr>
+    </w:p>
+    <w:p>
+      <w:pPr>
+        <w:rPr>
+          <w:sz w:val="20"/>
+          <w:szCs w:val="20"/>
+          <w:lang w:val="en-SG"/>
+        </w:rPr>
+      </w:pPr>
+    </w:p>
+    <w:p>
+      <w:pPr>
+        <w:rPr>
+          <w:sz w:val="20"/>
+          <w:szCs w:val="20"/>
+          <w:lang w:val="en-SG"/>
+        </w:rPr>
+      </w:pPr>
+    </w:p>
+    <w:p>
+      <w:pPr>
+        <w:rPr>
+          <w:sz w:val="20"/>
+          <w:szCs w:val="20"/>
+          <w:lang w:val="en-SG"/>
+        </w:rPr>
+      </w:pPr>
+    </w:p>
+    <w:p>
+      <w:pPr>
+        <w:rPr>
+          <w:sz w:val="20"/>
+          <w:szCs w:val="20"/>
+          <w:lang w:val="en-SG"/>
+        </w:rPr>
+      </w:pPr>
+    </w:p>
+    <w:p>
+      <w:pPr>
+        <w:rPr>
+          <w:sz w:val="20"/>
+          <w:szCs w:val="20"/>
+          <w:lang w:val="en-SG"/>
+        </w:rPr>
+      </w:pPr>
+    </w:p>
+    <w:p>
+      <w:pPr>
+        <w:rPr>
+          <w:sz w:val="20"/>
+          <w:szCs w:val="20"/>
+          <w:lang w:val="en-SG"/>
+        </w:rPr>
+      </w:pPr>
+    </w:p>
+    <w:p>
+      <w:pPr>
+        <w:rPr>
+          <w:sz w:val="20"/>
+          <w:szCs w:val="20"/>
+          <w:lang w:val="en-SG"/>
+        </w:rPr>
+      </w:pPr>
+    </w:p>
+    <w:p>
+      <w:pPr>
+        <w:rPr>
+          <w:sz w:val="20"/>
+          <w:szCs w:val="20"/>
+          <w:lang w:val="en-SG"/>
+        </w:rPr>
+      </w:pPr>
+    </w:p>
+    <w:p>
+      <w:pPr>
+        <w:rPr>
+          <w:sz w:val="20"/>
+          <w:szCs w:val="20"/>
+          <w:lang w:val="en-SG"/>
+        </w:rPr>
+      </w:pPr>
+    </w:p>
+    <w:p>
+      <w:pPr>
+        <w:rPr>
+          <w:sz w:val="20"/>
+          <w:szCs w:val="20"/>
+          <w:lang w:val="en-SG"/>
+        </w:rPr>
+      </w:pPr>
+    </w:p>
+    <w:p>
+      <w:pPr>
+        <w:rPr>
+          <w:sz w:val="20"/>
+          <w:szCs w:val="20"/>
+          <w:lang w:val="en-SG"/>
+        </w:rPr>
+      </w:pPr>
+    </w:p>
+    <w:p>
+      <w:pPr>
+        <w:rPr>
+          <w:sz w:val="20"/>
+          <w:szCs w:val="20"/>
+          <w:lang w:val="en-SG"/>
+        </w:rPr>
+      </w:pPr>
+    </w:p>
+    <w:p>
+      <w:pPr>
+        <w:rPr>
+          <w:sz w:val="20"/>
+          <w:szCs w:val="20"/>
+          <w:lang w:val="en-SG"/>
+        </w:rPr>
+      </w:pPr>
+    </w:p>
+    <w:p>
+      <w:pPr>
+        <w:rPr>
+          <w:sz w:val="20"/>
+          <w:szCs w:val="20"/>
+          <w:lang w:val="en-SG"/>
+        </w:rPr>
+      </w:pPr>
+      <w:r>
+        <w:rPr>
+          <w:sz w:val="20"/>
+          <w:szCs w:val="20"/>
+          <w:lang w:val="en-SG"/>
+        </w:rPr>
+        <w:t>Daily Active Cases Bargraph</w:t>
+      </w:r>
+      <w:r>
+        <w:rPr>
+          <w:sz w:val="20"/>
+          <w:szCs w:val="20"/>
+          <w:lang w:val="en-SG"/>
+        </w:rPr>
+        <w:t>:</w:t>
+      </w:r>
+    </w:p>
+    <w:p>
+      <w:pPr>
+        <w:rPr>
+          <w:sz w:val="20"/>
+          <w:szCs w:val="20"/>
+          <w:lang w:val="en-SG"/>
+        </w:rPr>
+      </w:pPr>
+      <w:r>
+        <w:rPr>
+          <w:noProof/>
+          <w:sz w:val="20"/>
+          <w:szCs w:val="20"/>
+          <w:lang w:val="en-SG"/>
+        </w:rPr>
+        <w:drawing>
+          <wp:inline distT="0" distB="0" distL="0" distR="0" wp14:anchorId="2586D3A8" wp14:editId="25B9F133">
+            <wp:extent cx="3434543" cy="1474470"/>
+            <wp:effectExtent l="19050" t="19050" r="13970" b="11430"/>
+            <wp:docPr id="5" name="Picture 5"/>
+            <wp:cNvGraphicFramePr>
+              <a:graphicFrameLocks xmlns:a="http://schemas.openxmlformats.org/drawingml/2006/main" noChangeAspect="1"/>
+            </wp:cNvGraphicFramePr>
+            <a:graphic xmlns:a="http://schemas.openxmlformats.org/drawingml/2006/main">
+              <a:graphicData uri="http://schemas.openxmlformats.org/drawingml/2006/picture">
+                <pic:pic xmlns:pic="http://schemas.openxmlformats.org/drawingml/2006/picture">
+                  <pic:nvPicPr>
+                    <pic:cNvPr id="0" name="Picture 7"/>
+                    <pic:cNvPicPr>
+                      <a:picLocks noChangeAspect="1" noChangeArrowheads="1"/>
+                    </pic:cNvPicPr>
+                  </pic:nvPicPr>
+                  <pic:blipFill>
+                    <a:blip r:embed="rId24" cstate="print">
+                      <a:extLst>
+                        <a:ext uri="{28A0092B-C50C-407E-A947-70E740481C1C}">
+                          <a14:useLocalDpi xmlns:a14="http://schemas.microsoft.com/office/drawing/2010/main" val="0"/>
+                        </a:ext>
+                      </a:extLst>
+                    </a:blip>
+                    <a:srcRect/>
+                    <a:stretch>
+                      <a:fillRect/>
+                    </a:stretch>
+                  </pic:blipFill>
+                  <pic:spPr bwMode="auto">
+                    <a:xfrm>
+                      <a:off x="0" y="0"/>
+                      <a:ext cx="3453317" cy="1482530"/>
+                    </a:xfrm>
+                    <a:prstGeom prst="rect">
+                      <a:avLst/>
+                    </a:prstGeom>
+                    <a:noFill/>
+                    <a:ln>
+                      <a:solidFill>
+                        <a:schemeClr val="tx1"/>
+                      </a:solidFill>
+                    </a:ln>
+                  </pic:spPr>
+                </pic:pic>
+              </a:graphicData>
+            </a:graphic>
+          </wp:inline>
+        </w:drawing>
+      </w:r>
+    </w:p>
+    <w:p>
+      <w:pPr>
+        <w:rPr>
+          <w:sz w:val="20"/>
+          <w:szCs w:val="20"/>
+          <w:lang w:val="en-SG"/>
+        </w:rPr>
+      </w:pPr>
+    </w:p>
+    <w:p>
+      <w:pPr>
+        <w:rPr>
+          <w:sz w:val="20"/>
+          <w:szCs w:val="20"/>
+          <w:lang w:val="en-SG"/>
+        </w:rPr>
+      </w:pPr>
+      <w:r>
+        <w:rPr>
+          <w:sz w:val="20"/>
+          <w:szCs w:val="20"/>
+          <w:lang w:val="en-SG"/>
+        </w:rPr>
+        <w:t>Percentage Required Oxygen Supplementation Scatterplot:</w:t>
+      </w:r>
+    </w:p>
+    <w:p>
+      <w:pPr>
+        <w:rPr>
+          <w:sz w:val="20"/>
+          <w:szCs w:val="20"/>
+          <w:lang w:val="en-SG"/>
+        </w:rPr>
+      </w:pPr>
+      <w:r>
+        <w:rPr>
+          <w:noProof/>
+          <w:sz w:val="20"/>
+          <w:szCs w:val="20"/>
+          <w:lang w:val="en-SG"/>
+        </w:rPr>
+        <w:drawing>
+          <wp:inline distT="0" distB="0" distL="0" distR="0" wp14:anchorId="294FF067" wp14:editId="470477FA">
+            <wp:extent cx="3452294" cy="1482090"/>
+            <wp:effectExtent l="19050" t="19050" r="15240" b="22860"/>
+            <wp:docPr id="6" name="Picture 6"/>
+            <wp:cNvGraphicFramePr>
+              <a:graphicFrameLocks xmlns:a="http://schemas.openxmlformats.org/drawingml/2006/main" noChangeAspect="1"/>
+            </wp:cNvGraphicFramePr>
+            <a:graphic xmlns:a="http://schemas.openxmlformats.org/drawingml/2006/main">
+              <a:graphicData uri="http://schemas.openxmlformats.org/drawingml/2006/picture">
+                <pic:pic xmlns:pic="http://schemas.openxmlformats.org/drawingml/2006/picture">
+                  <pic:nvPicPr>
+                    <pic:cNvPr id="0" name="Picture 8"/>
+                    <pic:cNvPicPr>
+                      <a:picLocks noChangeAspect="1" noChangeArrowheads="1"/>
+                    </pic:cNvPicPr>
+                  </pic:nvPicPr>
+                  <pic:blipFill>
+                    <a:blip r:embed="rId25" cstate="print">
+                      <a:extLst>
+                        <a:ext uri="{28A0092B-C50C-407E-A947-70E740481C1C}">
+                          <a14:useLocalDpi xmlns:a14="http://schemas.microsoft.com/office/drawing/2010/main" val="0"/>
+                        </a:ext>
+                      </a:extLst>
+                    </a:blip>
+                    <a:srcRect/>
+                    <a:stretch>
+                      <a:fillRect/>
+                    </a:stretch>
+                  </pic:blipFill>
+                  <pic:spPr bwMode="auto">
+                    <a:xfrm>
+                      <a:off x="0" y="0"/>
+                      <a:ext cx="3462550" cy="1486493"/>
+                    </a:xfrm>
+                    <a:prstGeom prst="rect">
+                      <a:avLst/>
+                    </a:prstGeom>
+                    <a:noFill/>
+                    <a:ln>
+                      <a:solidFill>
+                        <a:schemeClr val="tx1"/>
+                      </a:solidFill>
+                    </a:ln>
+                  </pic:spPr>
+                </pic:pic>
+              </a:graphicData>
+            </a:graphic>
+          </wp:inline>
+        </w:drawing>
+      </w:r>
+    </w:p>
+    <w:p>
+      <w:pPr>
+        <w:rPr>
+          <w:sz w:val="20"/>
+          <w:szCs w:val="20"/>
+          <w:lang w:val="en-SG"/>
+        </w:rPr>
+      </w:pPr>
+    </w:p>
+    <w:p>
+      <w:pPr>
+        <w:rPr>
+          <w:sz w:val="20"/>
+          <w:szCs w:val="20"/>
+          <w:lang w:val="en-SG"/>
+        </w:rPr>
+      </w:pPr>
+      <w:r>
+        <w:rPr>
+          <w:sz w:val="20"/>
+          <w:szCs w:val="20"/>
+          <w:lang w:val="en-SG"/>
+        </w:rPr>
+        <w:t>Total ICU based on Age Group PieChart:</w:t>
+      </w:r>
+    </w:p>
+    <w:p>
+      <w:pPr>
+        <w:rPr>
+          <w:sz w:val="20"/>
+          <w:szCs w:val="20"/>
+          <w:lang w:val="en-SG"/>
+        </w:rPr>
+      </w:pPr>
+      <w:r>
+        <w:rPr>
+          <w:sz w:val="20"/>
+          <w:szCs w:val="20"/>
+          <w:lang w:val="en-SG"/>
+        </w:rPr>
+        <w:drawing>
+          <wp:inline distT="0" distB="0" distL="0" distR="0" wp14:anchorId="760A0B30" wp14:editId="7EF584CD">
+            <wp:extent cx="3455670" cy="1538311"/>
+            <wp:effectExtent l="19050" t="19050" r="11430" b="24130"/>
+            <wp:docPr id="1" name="Picture 1" descr="Chart, pie chart&#10;&#10;Description automatically generated"/>
+            <wp:cNvGraphicFramePr>
+              <a:graphicFrameLocks xmlns:a="http://schemas.openxmlformats.org/drawingml/2006/main" noChangeAspect="1"/>
+            </wp:cNvGraphicFramePr>
+            <a:graphic xmlns:a="http://schemas.openxmlformats.org/drawingml/2006/main">
+              <a:graphicData uri="http://schemas.openxmlformats.org/drawingml/2006/picture">
+                <pic:pic xmlns:pic="http://schemas.openxmlformats.org/drawingml/2006/picture">
+                  <pic:nvPicPr>
+                    <pic:cNvPr id="1" name="Picture 1" descr="Chart, pie chart&#10;&#10;Description automatically generated"/>
+                    <pic:cNvPicPr/>
+                  </pic:nvPicPr>
+                  <pic:blipFill>
+                    <a:blip r:embed="rId26"/>
                     <a:stretch>
                       <a:fillRect/>
                     </a:stretch>
@@ -6883,12 +6778,16 @@
                   <pic:spPr>
                     <a:xfrm>
                       <a:off x="0" y="0"/>
-                      <a:ext cx="3028571" cy="1976438"/>
+                      <a:ext cx="3464114" cy="1542070"/>
                     </a:xfrm>
                     <a:prstGeom prst="rect">
                       <a:avLst/>
                     </a:prstGeom>
-                    <a:ln/>
+                    <a:ln>
+                      <a:solidFill>
+                        <a:schemeClr val="tx1"/>
+                      </a:solidFill>
+                    </a:ln>
                   </pic:spPr>
                 </pic:pic>
               </a:graphicData>
@@ -6920,40 +6819,48 @@
           <w:szCs w:val="20"/>
           <w:lang w:val="en-SG"/>
         </w:rPr>
-        <w:t>Load:</w:t>
-      </w:r>
-    </w:p>
-    <w:p>
-      <w:pPr>
-        <w:rPr>
-          <w:sz w:val="20"/>
-          <w:szCs w:val="20"/>
-          <w:lang w:val="en-SG"/>
-        </w:rPr>
-      </w:pPr>
-      <w:r>
-        <w:rPr>
-          <w:noProof/>
+        <w:t>Total ICU Based on Age Group</w:t>
+      </w:r>
+      <w:r>
+        <w:rPr>
+          <w:sz w:val="20"/>
+          <w:szCs w:val="20"/>
+          <w:lang w:val="en-SG"/>
+        </w:rPr>
+        <w:t>:</w:t>
+      </w:r>
+    </w:p>
+    <w:p>
+      <w:pPr>
+        <w:rPr>
+          <w:sz w:val="20"/>
+          <w:szCs w:val="20"/>
+          <w:lang w:val="en-SG"/>
+        </w:rPr>
+      </w:pPr>
+      <w:r>
+        <w:rPr>
           <w:sz w:val="20"/>
           <w:szCs w:val="20"/>
           <w:lang w:val="en-SG"/>
         </w:rPr>
         <w:drawing>
-          <wp:inline distT="114300" distB="114300" distL="114300" distR="114300" wp14:anchorId="7F0D278B" wp14:editId="36B2FFB3">
-            <wp:extent cx="3068941" cy="1976438"/>
-            <wp:effectExtent l="0" t="0" r="0" b="0"/>
-            <wp:docPr id="19" name="image13.png"/>
-            <wp:cNvGraphicFramePr/>
+          <wp:inline distT="0" distB="0" distL="0" distR="0" wp14:anchorId="7FD7494A" wp14:editId="77928CCF">
+            <wp:extent cx="3482340" cy="1714417"/>
+            <wp:effectExtent l="19050" t="19050" r="22860" b="19685"/>
+            <wp:docPr id="20" name="Picture 20" descr="Chart, pie chart&#10;&#10;Description automatically generated"/>
+            <wp:cNvGraphicFramePr>
+              <a:graphicFrameLocks xmlns:a="http://schemas.openxmlformats.org/drawingml/2006/main" noChangeAspect="1"/>
+            </wp:cNvGraphicFramePr>
             <a:graphic xmlns:a="http://schemas.openxmlformats.org/drawingml/2006/main">
               <a:graphicData uri="http://schemas.openxmlformats.org/drawingml/2006/picture">
                 <pic:pic xmlns:pic="http://schemas.openxmlformats.org/drawingml/2006/picture">
                   <pic:nvPicPr>
-                    <pic:cNvPr id="0" name="image13.png"/>
-                    <pic:cNvPicPr preferRelativeResize="0"/>
+                    <pic:cNvPr id="20" name="Picture 20" descr="Chart, pie chart&#10;&#10;Description automatically generated"/>
+                    <pic:cNvPicPr/>
                   </pic:nvPicPr>
                   <pic:blipFill>
-                    <a:blip r:embed="rId22"/>
-                    <a:srcRect l="16801" t="7650" r="17427" b="17486"/>
+                    <a:blip r:embed="rId27"/>
                     <a:stretch>
                       <a:fillRect/>
                     </a:stretch>
@@ -6961,12 +6868,16 @@
                   <pic:spPr>
                     <a:xfrm>
                       <a:off x="0" y="0"/>
-                      <a:ext cx="3068941" cy="1976438"/>
+                      <a:ext cx="3498705" cy="1722474"/>
                     </a:xfrm>
                     <a:prstGeom prst="rect">
                       <a:avLst/>
                     </a:prstGeom>
-                    <a:ln/>
+                    <a:ln>
+                      <a:solidFill>
+                        <a:schemeClr val="tx1"/>
+                      </a:solidFill>
+                    </a:ln>
                   </pic:spPr>
                 </pic:pic>
               </a:graphicData>
@@ -6983,640 +6894,6 @@
           <w:lang w:val="en-SG"/>
         </w:rPr>
       </w:pPr>
-    </w:p>
-    <w:p>
-      <w:pPr>
-        <w:rPr>
-          <w:sz w:val="20"/>
-          <w:szCs w:val="20"/>
-          <w:lang w:val="en-SG"/>
-        </w:rPr>
-      </w:pPr>
-      <w:r>
-        <w:rPr>
-          <w:sz w:val="20"/>
-          <w:szCs w:val="20"/>
-          <w:lang w:val="en-SG"/>
-        </w:rPr>
-        <w:t>View:</w:t>
-      </w:r>
-    </w:p>
-    <w:p>
-      <w:pPr>
-        <w:rPr>
-          <w:sz w:val="20"/>
-          <w:szCs w:val="20"/>
-          <w:lang w:val="en-SG"/>
-        </w:rPr>
-      </w:pPr>
-      <w:r>
-        <w:rPr>
-          <w:noProof/>
-          <w:sz w:val="20"/>
-          <w:szCs w:val="20"/>
-          <w:lang w:val="en-SG"/>
-        </w:rPr>
-        <w:drawing>
-          <wp:inline distT="114300" distB="114300" distL="114300" distR="114300" wp14:anchorId="0C0847C7" wp14:editId="34B6574A">
-            <wp:extent cx="3081267" cy="1995488"/>
-            <wp:effectExtent l="0" t="0" r="0" b="0"/>
-            <wp:docPr id="10" name="image3.png"/>
-            <wp:cNvGraphicFramePr/>
-            <a:graphic xmlns:a="http://schemas.openxmlformats.org/drawingml/2006/main">
-              <a:graphicData uri="http://schemas.openxmlformats.org/drawingml/2006/picture">
-                <pic:pic xmlns:pic="http://schemas.openxmlformats.org/drawingml/2006/picture">
-                  <pic:nvPicPr>
-                    <pic:cNvPr id="0" name="image3.png"/>
-                    <pic:cNvPicPr preferRelativeResize="0"/>
-                  </pic:nvPicPr>
-                  <pic:blipFill>
-                    <a:blip r:embed="rId23"/>
-                    <a:srcRect l="16306" t="6557" r="17427" b="17486"/>
-                    <a:stretch>
-                      <a:fillRect/>
-                    </a:stretch>
-                  </pic:blipFill>
-                  <pic:spPr>
-                    <a:xfrm>
-                      <a:off x="0" y="0"/>
-                      <a:ext cx="3081267" cy="1995488"/>
-                    </a:xfrm>
-                    <a:prstGeom prst="rect">
-                      <a:avLst/>
-                    </a:prstGeom>
-                    <a:ln/>
-                  </pic:spPr>
-                </pic:pic>
-              </a:graphicData>
-            </a:graphic>
-          </wp:inline>
-        </w:drawing>
-      </w:r>
-    </w:p>
-    <w:p>
-      <w:pPr>
-        <w:rPr>
-          <w:sz w:val="20"/>
-          <w:szCs w:val="20"/>
-          <w:lang w:val="en-SG"/>
-        </w:rPr>
-      </w:pPr>
-    </w:p>
-    <w:p>
-      <w:pPr>
-        <w:rPr>
-          <w:sz w:val="20"/>
-          <w:szCs w:val="20"/>
-          <w:lang w:val="en-SG"/>
-        </w:rPr>
-      </w:pPr>
-    </w:p>
-    <w:p>
-      <w:pPr>
-        <w:rPr>
-          <w:sz w:val="20"/>
-          <w:szCs w:val="20"/>
-          <w:lang w:val="en-SG"/>
-        </w:rPr>
-      </w:pPr>
-    </w:p>
-    <w:p>
-      <w:pPr>
-        <w:rPr>
-          <w:sz w:val="20"/>
-          <w:szCs w:val="20"/>
-          <w:lang w:val="en-SG"/>
-        </w:rPr>
-      </w:pPr>
-    </w:p>
-    <w:p>
-      <w:pPr>
-        <w:rPr>
-          <w:sz w:val="20"/>
-          <w:szCs w:val="20"/>
-          <w:lang w:val="en-SG"/>
-        </w:rPr>
-      </w:pPr>
-    </w:p>
-    <w:p>
-      <w:pPr>
-        <w:rPr>
-          <w:sz w:val="20"/>
-          <w:szCs w:val="20"/>
-          <w:lang w:val="en-SG"/>
-        </w:rPr>
-      </w:pPr>
-    </w:p>
-    <w:p>
-      <w:pPr>
-        <w:rPr>
-          <w:sz w:val="20"/>
-          <w:szCs w:val="20"/>
-          <w:lang w:val="en-SG"/>
-        </w:rPr>
-      </w:pPr>
-    </w:p>
-    <w:p>
-      <w:pPr>
-        <w:rPr>
-          <w:sz w:val="20"/>
-          <w:szCs w:val="20"/>
-          <w:lang w:val="en-SG"/>
-        </w:rPr>
-      </w:pPr>
-    </w:p>
-    <w:p>
-      <w:pPr>
-        <w:rPr>
-          <w:sz w:val="20"/>
-          <w:szCs w:val="20"/>
-          <w:lang w:val="en-SG"/>
-        </w:rPr>
-      </w:pPr>
-    </w:p>
-    <w:p>
-      <w:pPr>
-        <w:rPr>
-          <w:sz w:val="20"/>
-          <w:szCs w:val="20"/>
-          <w:lang w:val="en-SG"/>
-        </w:rPr>
-      </w:pPr>
-    </w:p>
-    <w:p>
-      <w:pPr>
-        <w:rPr>
-          <w:sz w:val="20"/>
-          <w:szCs w:val="20"/>
-          <w:lang w:val="en-SG"/>
-        </w:rPr>
-      </w:pPr>
-    </w:p>
-    <w:p>
-      <w:pPr>
-        <w:rPr>
-          <w:sz w:val="20"/>
-          <w:szCs w:val="20"/>
-          <w:lang w:val="en-SG"/>
-        </w:rPr>
-      </w:pPr>
-      <w:r>
-        <w:rPr>
-          <w:sz w:val="20"/>
-          <w:szCs w:val="20"/>
-          <w:lang w:val="en-SG"/>
-        </w:rPr>
-        <w:t>Search:</w:t>
-      </w:r>
-    </w:p>
-    <w:p>
-      <w:pPr>
-        <w:rPr>
-          <w:sz w:val="20"/>
-          <w:szCs w:val="20"/>
-          <w:lang w:val="en-SG"/>
-        </w:rPr>
-      </w:pPr>
-      <w:r>
-        <w:rPr>
-          <w:noProof/>
-          <w:sz w:val="20"/>
-          <w:szCs w:val="20"/>
-          <w:lang w:val="en-SG"/>
-        </w:rPr>
-        <w:drawing>
-          <wp:inline distT="114300" distB="114300" distL="114300" distR="114300" wp14:anchorId="523F7BFC" wp14:editId="68846509">
-            <wp:extent cx="3038792" cy="1969810"/>
-            <wp:effectExtent l="0" t="0" r="0" b="0"/>
-            <wp:docPr id="13" name="image9.png"/>
-            <wp:cNvGraphicFramePr/>
-            <a:graphic xmlns:a="http://schemas.openxmlformats.org/drawingml/2006/main">
-              <a:graphicData uri="http://schemas.openxmlformats.org/drawingml/2006/picture">
-                <pic:pic xmlns:pic="http://schemas.openxmlformats.org/drawingml/2006/picture">
-                  <pic:nvPicPr>
-                    <pic:cNvPr id="0" name="image9.png"/>
-                    <pic:cNvPicPr preferRelativeResize="0"/>
-                  </pic:nvPicPr>
-                  <pic:blipFill>
-                    <a:blip r:embed="rId24"/>
-                    <a:srcRect l="16185" t="7650" r="17427" b="16393"/>
-                    <a:stretch>
-                      <a:fillRect/>
-                    </a:stretch>
-                  </pic:blipFill>
-                  <pic:spPr>
-                    <a:xfrm>
-                      <a:off x="0" y="0"/>
-                      <a:ext cx="3038792" cy="1969810"/>
-                    </a:xfrm>
-                    <a:prstGeom prst="rect">
-                      <a:avLst/>
-                    </a:prstGeom>
-                    <a:ln/>
-                  </pic:spPr>
-                </pic:pic>
-              </a:graphicData>
-            </a:graphic>
-          </wp:inline>
-        </w:drawing>
-      </w:r>
-    </w:p>
-    <w:p>
-      <w:pPr>
-        <w:rPr>
-          <w:sz w:val="20"/>
-          <w:szCs w:val="20"/>
-          <w:lang w:val="en-SG"/>
-        </w:rPr>
-      </w:pPr>
-    </w:p>
-    <w:p>
-      <w:pPr>
-        <w:rPr>
-          <w:sz w:val="20"/>
-          <w:szCs w:val="20"/>
-          <w:lang w:val="en-SG"/>
-        </w:rPr>
-      </w:pPr>
-      <w:r>
-        <w:rPr>
-          <w:sz w:val="20"/>
-          <w:szCs w:val="20"/>
-          <w:lang w:val="en-SG"/>
-        </w:rPr>
-        <w:t>View Statistics:</w:t>
-      </w:r>
-    </w:p>
-    <w:p>
-      <w:pPr>
-        <w:rPr>
-          <w:sz w:val="20"/>
-          <w:szCs w:val="20"/>
-          <w:lang w:val="en-SG"/>
-        </w:rPr>
-      </w:pPr>
-      <w:r>
-        <w:rPr>
-          <w:noProof/>
-          <w:sz w:val="20"/>
-          <w:szCs w:val="20"/>
-          <w:lang w:val="en-SG"/>
-        </w:rPr>
-        <w:drawing>
-          <wp:inline distT="114300" distB="114300" distL="114300" distR="114300" wp14:anchorId="3A24F917" wp14:editId="3774B3A2">
-            <wp:extent cx="3086100" cy="1854200"/>
-            <wp:effectExtent l="0" t="0" r="0" b="0"/>
-            <wp:docPr id="9" name="image11.png"/>
-            <wp:cNvGraphicFramePr/>
-            <a:graphic xmlns:a="http://schemas.openxmlformats.org/drawingml/2006/main">
-              <a:graphicData uri="http://schemas.openxmlformats.org/drawingml/2006/picture">
-                <pic:pic xmlns:pic="http://schemas.openxmlformats.org/drawingml/2006/picture">
-                  <pic:nvPicPr>
-                    <pic:cNvPr id="0" name="image11.png"/>
-                    <pic:cNvPicPr preferRelativeResize="0"/>
-                  </pic:nvPicPr>
-                  <pic:blipFill>
-                    <a:blip r:embed="rId25"/>
-                    <a:srcRect/>
-                    <a:stretch>
-                      <a:fillRect/>
-                    </a:stretch>
-                  </pic:blipFill>
-                  <pic:spPr>
-                    <a:xfrm>
-                      <a:off x="0" y="0"/>
-                      <a:ext cx="3086100" cy="1854200"/>
-                    </a:xfrm>
-                    <a:prstGeom prst="rect">
-                      <a:avLst/>
-                    </a:prstGeom>
-                    <a:ln/>
-                  </pic:spPr>
-                </pic:pic>
-              </a:graphicData>
-            </a:graphic>
-          </wp:inline>
-        </w:drawing>
-      </w:r>
-    </w:p>
-    <w:p>
-      <w:pPr>
-        <w:rPr>
-          <w:sz w:val="20"/>
-          <w:szCs w:val="20"/>
-          <w:lang w:val="en-SG"/>
-        </w:rPr>
-      </w:pPr>
-    </w:p>
-    <w:p>
-      <w:pPr>
-        <w:rPr>
-          <w:sz w:val="20"/>
-          <w:szCs w:val="20"/>
-          <w:lang w:val="en-SG"/>
-        </w:rPr>
-      </w:pPr>
-      <w:r>
-        <w:rPr>
-          <w:sz w:val="20"/>
-          <w:szCs w:val="20"/>
-          <w:lang w:val="en-SG"/>
-        </w:rPr>
-        <w:t>View Line Graph (Daily Confirmed):</w:t>
-      </w:r>
-    </w:p>
-    <w:p>
-      <w:pPr>
-        <w:rPr>
-          <w:sz w:val="20"/>
-          <w:szCs w:val="20"/>
-          <w:lang w:val="en-SG"/>
-        </w:rPr>
-      </w:pPr>
-      <w:r>
-        <w:rPr>
-          <w:noProof/>
-          <w:sz w:val="20"/>
-          <w:szCs w:val="20"/>
-          <w:lang w:val="en-SG"/>
-        </w:rPr>
-        <w:drawing>
-          <wp:inline distT="114300" distB="114300" distL="114300" distR="114300" wp14:anchorId="131C243F" wp14:editId="39A748EC">
-            <wp:extent cx="3086100" cy="2095500"/>
-            <wp:effectExtent l="0" t="0" r="0" b="0"/>
-            <wp:docPr id="7" name="image7.png"/>
-            <wp:cNvGraphicFramePr/>
-            <a:graphic xmlns:a="http://schemas.openxmlformats.org/drawingml/2006/main">
-              <a:graphicData uri="http://schemas.openxmlformats.org/drawingml/2006/picture">
-                <pic:pic xmlns:pic="http://schemas.openxmlformats.org/drawingml/2006/picture">
-                  <pic:nvPicPr>
-                    <pic:cNvPr id="0" name="image7.png"/>
-                    <pic:cNvPicPr preferRelativeResize="0"/>
-                  </pic:nvPicPr>
-                  <pic:blipFill>
-                    <a:blip r:embed="rId26"/>
-                    <a:srcRect/>
-                    <a:stretch>
-                      <a:fillRect/>
-                    </a:stretch>
-                  </pic:blipFill>
-                  <pic:spPr>
-                    <a:xfrm>
-                      <a:off x="0" y="0"/>
-                      <a:ext cx="3086100" cy="2095500"/>
-                    </a:xfrm>
-                    <a:prstGeom prst="rect">
-                      <a:avLst/>
-                    </a:prstGeom>
-                    <a:ln/>
-                  </pic:spPr>
-                </pic:pic>
-              </a:graphicData>
-            </a:graphic>
-          </wp:inline>
-        </w:drawing>
-      </w:r>
-    </w:p>
-    <w:p>
-      <w:pPr>
-        <w:rPr>
-          <w:sz w:val="20"/>
-          <w:szCs w:val="20"/>
-          <w:lang w:val="en-SG"/>
-        </w:rPr>
-      </w:pPr>
-      <w:r>
-        <w:rPr>
-          <w:sz w:val="20"/>
-          <w:szCs w:val="20"/>
-          <w:lang w:val="en-SG"/>
-        </w:rPr>
-        <w:br w:type="page"/>
-      </w:r>
-    </w:p>
-    <w:p>
-      <w:pPr>
-        <w:rPr>
-          <w:sz w:val="20"/>
-          <w:szCs w:val="20"/>
-          <w:lang w:val="en-SG"/>
-        </w:rPr>
-      </w:pPr>
-      <w:r>
-        <w:rPr>
-          <w:sz w:val="20"/>
-          <w:szCs w:val="20"/>
-          <w:lang w:val="en-SG"/>
-        </w:rPr>
-        <w:lastRenderedPageBreak/>
-        <w:t>View Line Graph (Cumulative Confirmed)</w:t>
-      </w:r>
-    </w:p>
-    <w:p>
-      <w:pPr>
-        <w:rPr>
-          <w:sz w:val="20"/>
-          <w:szCs w:val="20"/>
-          <w:lang w:val="en-SG"/>
-        </w:rPr>
-      </w:pPr>
-      <w:r>
-        <w:rPr>
-          <w:noProof/>
-          <w:sz w:val="20"/>
-          <w:szCs w:val="20"/>
-          <w:lang w:val="en-SG"/>
-        </w:rPr>
-        <w:drawing>
-          <wp:inline distT="114300" distB="114300" distL="114300" distR="114300" wp14:anchorId="61A55CE0" wp14:editId="1FE8E0BB">
-            <wp:extent cx="3086100" cy="2374900"/>
-            <wp:effectExtent l="0" t="0" r="0" b="0"/>
-            <wp:docPr id="11" name="image4.png"/>
-            <wp:cNvGraphicFramePr/>
-            <a:graphic xmlns:a="http://schemas.openxmlformats.org/drawingml/2006/main">
-              <a:graphicData uri="http://schemas.openxmlformats.org/drawingml/2006/picture">
-                <pic:pic xmlns:pic="http://schemas.openxmlformats.org/drawingml/2006/picture">
-                  <pic:nvPicPr>
-                    <pic:cNvPr id="0" name="image4.png"/>
-                    <pic:cNvPicPr preferRelativeResize="0"/>
-                  </pic:nvPicPr>
-                  <pic:blipFill>
-                    <a:blip r:embed="rId27"/>
-                    <a:srcRect/>
-                    <a:stretch>
-                      <a:fillRect/>
-                    </a:stretch>
-                  </pic:blipFill>
-                  <pic:spPr>
-                    <a:xfrm>
-                      <a:off x="0" y="0"/>
-                      <a:ext cx="3086100" cy="2374900"/>
-                    </a:xfrm>
-                    <a:prstGeom prst="rect">
-                      <a:avLst/>
-                    </a:prstGeom>
-                    <a:ln/>
-                  </pic:spPr>
-                </pic:pic>
-              </a:graphicData>
-            </a:graphic>
-          </wp:inline>
-        </w:drawing>
-      </w:r>
-    </w:p>
-    <w:p>
-      <w:pPr>
-        <w:rPr>
-          <w:sz w:val="20"/>
-          <w:szCs w:val="20"/>
-          <w:lang w:val="en-SG"/>
-        </w:rPr>
-      </w:pPr>
-    </w:p>
-    <w:p>
-      <w:pPr>
-        <w:rPr>
-          <w:sz w:val="20"/>
-          <w:szCs w:val="20"/>
-          <w:lang w:val="en-SG"/>
-        </w:rPr>
-      </w:pPr>
-      <w:r>
-        <w:rPr>
-          <w:sz w:val="20"/>
-          <w:szCs w:val="20"/>
-          <w:lang w:val="en-SG"/>
-        </w:rPr>
-        <w:t>View Line Graph (Daily imported)</w:t>
-      </w:r>
-    </w:p>
-    <w:p>
-      <w:pPr>
-        <w:rPr>
-          <w:sz w:val="20"/>
-          <w:szCs w:val="20"/>
-          <w:lang w:val="en-SG"/>
-        </w:rPr>
-      </w:pPr>
-      <w:r>
-        <w:rPr>
-          <w:noProof/>
-          <w:lang w:val="en-SG"/>
-        </w:rPr>
-        <w:drawing>
-          <wp:inline distT="0" distB="0" distL="0" distR="0" wp14:anchorId="7CDD7AEB" wp14:editId="109357A7">
-            <wp:extent cx="3096491" cy="1819172"/>
-            <wp:effectExtent l="0" t="0" r="0" b="0"/>
-            <wp:docPr id="1" name="Picture 1" descr="Chart, histogram&#10;&#10;Description automatically generated"/>
-            <wp:cNvGraphicFramePr>
-              <a:graphicFrameLocks xmlns:a="http://schemas.openxmlformats.org/drawingml/2006/main" noChangeAspect="1"/>
-            </wp:cNvGraphicFramePr>
-            <a:graphic xmlns:a="http://schemas.openxmlformats.org/drawingml/2006/main">
-              <a:graphicData uri="http://schemas.openxmlformats.org/drawingml/2006/picture">
-                <pic:pic xmlns:pic="http://schemas.openxmlformats.org/drawingml/2006/picture">
-                  <pic:nvPicPr>
-                    <pic:cNvPr id="1" name="Picture 1" descr="Chart, histogram&#10;&#10;Description automatically generated"/>
-                    <pic:cNvPicPr/>
-                  </pic:nvPicPr>
-                  <pic:blipFill>
-                    <a:blip r:embed="rId28"/>
-                    <a:stretch>
-                      <a:fillRect/>
-                    </a:stretch>
-                  </pic:blipFill>
-                  <pic:spPr>
-                    <a:xfrm>
-                      <a:off x="0" y="0"/>
-                      <a:ext cx="3113139" cy="1828953"/>
-                    </a:xfrm>
-                    <a:prstGeom prst="rect">
-                      <a:avLst/>
-                    </a:prstGeom>
-                  </pic:spPr>
-                </pic:pic>
-              </a:graphicData>
-            </a:graphic>
-          </wp:inline>
-        </w:drawing>
-      </w:r>
-    </w:p>
-    <w:p>
-      <w:pPr>
-        <w:rPr>
-          <w:sz w:val="20"/>
-          <w:szCs w:val="20"/>
-          <w:lang w:val="en-SG"/>
-        </w:rPr>
-      </w:pPr>
-    </w:p>
-    <w:p>
-      <w:pPr>
-        <w:rPr>
-          <w:sz w:val="20"/>
-          <w:szCs w:val="20"/>
-          <w:lang w:val="en-SG"/>
-        </w:rPr>
-      </w:pPr>
-      <w:r>
-        <w:rPr>
-          <w:sz w:val="20"/>
-          <w:szCs w:val="20"/>
-          <w:lang w:val="en-SG"/>
-        </w:rPr>
-        <w:t>View Line Graph (Daily Transmission)</w:t>
-      </w:r>
-    </w:p>
-    <w:p>
-      <w:pPr>
-        <w:rPr>
-          <w:sz w:val="20"/>
-          <w:szCs w:val="20"/>
-          <w:lang w:val="en-SG"/>
-        </w:rPr>
-      </w:pPr>
-      <w:r>
-        <w:rPr>
-          <w:noProof/>
-          <w:sz w:val="20"/>
-          <w:szCs w:val="20"/>
-          <w:lang w:val="en-SG"/>
-        </w:rPr>
-        <w:drawing>
-          <wp:inline distT="114300" distB="114300" distL="114300" distR="114300" wp14:anchorId="4DD6D1D2" wp14:editId="540BE767">
-            <wp:extent cx="3096260" cy="2376055"/>
-            <wp:effectExtent l="0" t="0" r="0" b="5715"/>
-            <wp:docPr id="12" name="image12.png" descr="Graphical user interface&#10;&#10;Description automatically generated"/>
-            <wp:cNvGraphicFramePr/>
-            <a:graphic xmlns:a="http://schemas.openxmlformats.org/drawingml/2006/main">
-              <a:graphicData uri="http://schemas.openxmlformats.org/drawingml/2006/picture">
-                <pic:pic xmlns:pic="http://schemas.openxmlformats.org/drawingml/2006/picture">
-                  <pic:nvPicPr>
-                    <pic:cNvPr id="12" name="image12.png" descr="Graphical user interface&#10;&#10;Description automatically generated"/>
-                    <pic:cNvPicPr preferRelativeResize="0"/>
-                  </pic:nvPicPr>
-                  <pic:blipFill>
-                    <a:blip r:embed="rId29"/>
-                    <a:srcRect/>
-                    <a:stretch>
-                      <a:fillRect/>
-                    </a:stretch>
-                  </pic:blipFill>
-                  <pic:spPr>
-                    <a:xfrm>
-                      <a:off x="0" y="0"/>
-                      <a:ext cx="3101027" cy="2379713"/>
-                    </a:xfrm>
-                    <a:prstGeom prst="rect">
-                      <a:avLst/>
-                    </a:prstGeom>
-                    <a:ln/>
-                  </pic:spPr>
-                </pic:pic>
-              </a:graphicData>
-            </a:graphic>
-          </wp:inline>
-        </w:drawing>
-      </w:r>
     </w:p>
     <w:sectPr>
       <w:type w:val="continuous"/>

</xml_diff>